<commit_message>
Rephrase vga-cards in pc-components
</commit_message>
<xml_diff>
--- a/images/electronics/pc_components/vga-card/vgas.docx
+++ b/images/electronics/pc_components/vga-card/vgas.docx
@@ -1,6 +1,6 @@
 
 <file path=word/document.xml><?xml version="1.0" encoding="utf-8"?>
-<w:document xmlns:ve="http://schemas.openxmlformats.org/markup-compatibility/2006" xmlns:o="urn:schemas-microsoft-com:office:office" xmlns:r="http://schemas.openxmlformats.org/officeDocument/2006/relationships" xmlns:m="http://schemas.openxmlformats.org/officeDocument/2006/math" xmlns:v="urn:schemas-microsoft-com:vml" xmlns:wp="http://schemas.openxmlformats.org/drawingml/2006/wordprocessingDrawing" xmlns:w10="urn:schemas-microsoft-com:office:word" xmlns:w="http://schemas.openxmlformats.org/wordprocessingml/2006/main" xmlns:wne="http://schemas.microsoft.com/office/word/2006/wordml">
+<w:document xmlns:wpc="http://schemas.microsoft.com/office/word/2010/wordprocessingCanvas" xmlns:cx="http://schemas.microsoft.com/office/drawing/2014/chartex" xmlns:mc="http://schemas.openxmlformats.org/markup-compatibility/2006" xmlns:o="urn:schemas-microsoft-com:office:office" xmlns:r="http://schemas.openxmlformats.org/officeDocument/2006/relationships" xmlns:m="http://schemas.openxmlformats.org/officeDocument/2006/math" xmlns:v="urn:schemas-microsoft-com:vml" xmlns:wp14="http://schemas.microsoft.com/office/word/2010/wordprocessingDrawing" xmlns:wp="http://schemas.openxmlformats.org/drawingml/2006/wordprocessingDrawing" xmlns:w10="urn:schemas-microsoft-com:office:word" xmlns:w="http://schemas.openxmlformats.org/wordprocessingml/2006/main" xmlns:w14="http://schemas.microsoft.com/office/word/2010/wordml" xmlns:w15="http://schemas.microsoft.com/office/word/2012/wordml" xmlns:w16se="http://schemas.microsoft.com/office/word/2015/wordml/symex" xmlns:wpg="http://schemas.microsoft.com/office/word/2010/wordprocessingGroup" xmlns:wpi="http://schemas.microsoft.com/office/word/2010/wordprocessingInk" xmlns:wne="http://schemas.microsoft.com/office/word/2006/wordml" xmlns:wps="http://schemas.microsoft.com/office/word/2010/wordprocessingShape" mc:Ignorable="w14 w15 w16se wp14">
   <w:body>
     <w:tbl>
       <w:tblPr>
@@ -15,7 +15,7 @@
           <w:insideH w:val="single" w:sz="12" w:space="0" w:color="auto"/>
           <w:insideV w:val="single" w:sz="12" w:space="0" w:color="auto"/>
         </w:tblBorders>
-        <w:tblLook w:val="04A0"/>
+        <w:tblLook w:val="04A0" w:firstRow="1" w:lastRow="0" w:firstColumn="1" w:lastColumn="0" w:noHBand="0" w:noVBand="1"/>
       </w:tblPr>
       <w:tblGrid>
         <w:gridCol w:w="671"/>
@@ -67,25 +67,7 @@
                 <w:sz w:val="26"/>
                 <w:szCs w:val="26"/>
               </w:rPr>
-              <w:t xml:space="preserve">GIGABYTE </w:t>
-            </w:r>
-            <w:proofErr w:type="spellStart"/>
-            <w:r>
-              <w:rPr>
-                <w:rFonts w:ascii="Leelawadee" w:hAnsi="Leelawadee" w:cs="Leelawadee"/>
-                <w:sz w:val="26"/>
-                <w:szCs w:val="26"/>
-              </w:rPr>
-              <w:t>GeForce</w:t>
-            </w:r>
-            <w:proofErr w:type="spellEnd"/>
-            <w:r>
-              <w:rPr>
-                <w:rFonts w:ascii="Leelawadee" w:hAnsi="Leelawadee" w:cs="Leelawadee"/>
-                <w:sz w:val="26"/>
-                <w:szCs w:val="26"/>
-              </w:rPr>
-              <w:t xml:space="preserve"> RTX 3050 Eagle OC 8G Graphics Card, 2X WINDFORCE Fans, 8GB GDDR6 128-bit GDDR6, GV-N3050EAGLE OC-8GD Video Card</w:t>
+              <w:t>GIGABYTE GeForce RTX 3050 Eagle OC 8G Graphics Card with dual WINDFORCE fans, featuring 8GB GDDR6 and a 128-bit interface (GV-N3050EAGLE OC-8GD)</w:t>
             </w:r>
           </w:p>
         </w:tc>
@@ -107,25 +89,7 @@
                 <w:sz w:val="26"/>
                 <w:szCs w:val="26"/>
               </w:rPr>
-              <w:t xml:space="preserve">Graphics co-processor: NVIDIA </w:t>
-            </w:r>
-            <w:proofErr w:type="spellStart"/>
-            <w:r>
-              <w:rPr>
-                <w:rFonts w:ascii="Leelawadee" w:hAnsi="Leelawadee" w:cs="Leelawadee"/>
-                <w:sz w:val="26"/>
-                <w:szCs w:val="26"/>
-              </w:rPr>
-              <w:t>GeForce</w:t>
-            </w:r>
-            <w:proofErr w:type="spellEnd"/>
-            <w:r>
-              <w:rPr>
-                <w:rFonts w:ascii="Leelawadee" w:hAnsi="Leelawadee" w:cs="Leelawadee"/>
-                <w:sz w:val="26"/>
-                <w:szCs w:val="26"/>
-              </w:rPr>
-              <w:t xml:space="preserve"> RTX 3050</w:t>
+              <w:t>Graphics co-processor: NVIDIA GeForce RTX 3050</w:t>
             </w:r>
           </w:p>
           <w:p>
@@ -185,25 +149,7 @@
                 <w:sz w:val="26"/>
                 <w:szCs w:val="26"/>
               </w:rPr>
-              <w:t xml:space="preserve">Video output interface: </w:t>
-            </w:r>
-            <w:proofErr w:type="spellStart"/>
-            <w:r>
-              <w:rPr>
-                <w:rFonts w:ascii="Leelawadee" w:hAnsi="Leelawadee" w:cs="Leelawadee"/>
-                <w:sz w:val="26"/>
-                <w:szCs w:val="26"/>
-              </w:rPr>
-              <w:t>DisplayPort</w:t>
-            </w:r>
-            <w:proofErr w:type="spellEnd"/>
-            <w:r>
-              <w:rPr>
-                <w:rFonts w:ascii="Leelawadee" w:hAnsi="Leelawadee" w:cs="Leelawadee"/>
-                <w:sz w:val="26"/>
-                <w:szCs w:val="26"/>
-              </w:rPr>
-              <w:t>, HDMI</w:t>
+              <w:t>Video output interface: DisplayPort, HDMI</w:t>
             </w:r>
           </w:p>
           <w:p>
@@ -352,8 +298,137 @@
                 <w:sz w:val="26"/>
                 <w:szCs w:val="26"/>
               </w:rPr>
-              <w:t>NVIDIA Ampere Streaming Multiprocessors</w:t>
-            </w:r>
+              <w:t>NVIDIA Ampere Streaming Multiprocessors.</w:t>
+            </w:r>
+          </w:p>
+          <w:p>
+            <w:pPr>
+              <w:rPr>
+                <w:rFonts w:ascii="Leelawadee" w:hAnsi="Leelawadee" w:cs="Leelawadee"/>
+                <w:sz w:val="26"/>
+                <w:szCs w:val="26"/>
+              </w:rPr>
+            </w:pPr>
+            <w:r>
+              <w:rPr>
+                <w:rFonts w:ascii="Leelawadee" w:hAnsi="Leelawadee" w:cs="Leelawadee"/>
+                <w:sz w:val="26"/>
+                <w:szCs w:val="26"/>
+              </w:rPr>
+              <w:t>Second Generation RT Cores.</w:t>
+            </w:r>
+          </w:p>
+          <w:p>
+            <w:pPr>
+              <w:rPr>
+                <w:rFonts w:ascii="Leelawadee" w:hAnsi="Leelawadee" w:cs="Leelawadee"/>
+                <w:sz w:val="26"/>
+                <w:szCs w:val="26"/>
+              </w:rPr>
+            </w:pPr>
+            <w:r>
+              <w:rPr>
+                <w:rFonts w:ascii="Leelawadee" w:hAnsi="Leelawadee" w:cs="Leelawadee"/>
+                <w:sz w:val="26"/>
+                <w:szCs w:val="26"/>
+              </w:rPr>
+              <w:t>Third Generation Tensor Cores.</w:t>
+            </w:r>
+          </w:p>
+          <w:p>
+            <w:pPr>
+              <w:rPr>
+                <w:rFonts w:ascii="Leelawadee" w:hAnsi="Leelawadee" w:cs="Leelawadee"/>
+                <w:sz w:val="26"/>
+                <w:szCs w:val="26"/>
+              </w:rPr>
+            </w:pPr>
+            <w:r>
+              <w:rPr>
+                <w:rFonts w:ascii="Leelawadee" w:hAnsi="Leelawadee" w:cs="Leelawadee"/>
+                <w:sz w:val="26"/>
+                <w:szCs w:val="26"/>
+              </w:rPr>
+              <w:t>Powered by the GeForce RTX 3050.</w:t>
+            </w:r>
+          </w:p>
+          <w:p>
+            <w:pPr>
+              <w:rPr>
+                <w:rFonts w:ascii="Leelawadee" w:hAnsi="Leelawadee" w:cs="Leelawadee"/>
+                <w:sz w:val="26"/>
+                <w:szCs w:val="26"/>
+              </w:rPr>
+            </w:pPr>
+            <w:r>
+              <w:rPr>
+                <w:rFonts w:ascii="Leelawadee" w:hAnsi="Leelawadee" w:cs="Leelawadee"/>
+                <w:sz w:val="26"/>
+                <w:szCs w:val="26"/>
+              </w:rPr>
+              <w:t>Equipped with 8GB GDDR6 and a 128-bit memory interface.</w:t>
+            </w:r>
+          </w:p>
+          <w:p>
+            <w:pPr>
+              <w:rPr>
+                <w:rFonts w:ascii="Leelawadee" w:hAnsi="Leelawadee" w:cs="Leelawadee"/>
+                <w:sz w:val="26"/>
+                <w:szCs w:val="26"/>
+              </w:rPr>
+            </w:pPr>
+            <w:r>
+              <w:rPr>
+                <w:rFonts w:ascii="Leelawadee" w:hAnsi="Leelawadee" w:cs="Leelawadee"/>
+                <w:sz w:val="26"/>
+                <w:szCs w:val="26"/>
+              </w:rPr>
+              <w:t>WINDFORCE 2X Cooling System featuring alternate spinning fans.</w:t>
+            </w:r>
+          </w:p>
+          <w:p>
+            <w:pPr>
+              <w:rPr>
+                <w:rFonts w:ascii="Leelawadee" w:hAnsi="Leelawadee" w:cs="Leelawadee"/>
+                <w:sz w:val="26"/>
+                <w:szCs w:val="26"/>
+              </w:rPr>
+            </w:pPr>
+            <w:r>
+              <w:rPr>
+                <w:rFonts w:ascii="Leelawadee" w:hAnsi="Leelawadee" w:cs="Leelawadee"/>
+                <w:sz w:val="26"/>
+                <w:szCs w:val="26"/>
+              </w:rPr>
+              <w:t>90mm unique blade fans.</w:t>
+            </w:r>
+          </w:p>
+          <w:p>
+            <w:pPr>
+              <w:rPr>
+                <w:rFonts w:ascii="Leelawadee" w:hAnsi="Leelawadee" w:cs="Leelawadee"/>
+                <w:sz w:val="26"/>
+                <w:szCs w:val="26"/>
+              </w:rPr>
+            </w:pPr>
+            <w:r>
+              <w:rPr>
+                <w:rFonts w:ascii="Leelawadee" w:hAnsi="Leelawadee" w:cs="Leelawadee"/>
+                <w:sz w:val="26"/>
+                <w:szCs w:val="26"/>
+              </w:rPr>
+              <w:t xml:space="preserve">Includes a protective </w:t>
+            </w:r>
+            <w:proofErr w:type="spellStart"/>
+            <w:r>
+              <w:rPr>
+                <w:rFonts w:ascii="Leelawadee" w:hAnsi="Leelawadee" w:cs="Leelawadee"/>
+                <w:sz w:val="26"/>
+                <w:szCs w:val="26"/>
+              </w:rPr>
+              <w:t>backplate</w:t>
+            </w:r>
+            <w:proofErr w:type="spellEnd"/>
             <w:r>
               <w:rPr>
                 <w:rFonts w:ascii="Leelawadee" w:hAnsi="Leelawadee" w:cs="Leelawadee"/>
@@ -377,208 +452,7 @@
                 <w:sz w:val="26"/>
                 <w:szCs w:val="26"/>
               </w:rPr>
-              <w:t>2nd Generation RT Cores</w:t>
-            </w:r>
-            <w:r>
-              <w:rPr>
-                <w:rFonts w:ascii="Leelawadee" w:hAnsi="Leelawadee" w:cs="Leelawadee"/>
-                <w:sz w:val="26"/>
-                <w:szCs w:val="26"/>
-              </w:rPr>
-              <w:t>.</w:t>
-            </w:r>
-          </w:p>
-          <w:p>
-            <w:pPr>
-              <w:rPr>
-                <w:rFonts w:ascii="Leelawadee" w:hAnsi="Leelawadee" w:cs="Leelawadee"/>
-                <w:sz w:val="26"/>
-                <w:szCs w:val="26"/>
-              </w:rPr>
-            </w:pPr>
-            <w:r>
-              <w:rPr>
-                <w:rFonts w:ascii="Leelawadee" w:hAnsi="Leelawadee" w:cs="Leelawadee"/>
-                <w:sz w:val="26"/>
-                <w:szCs w:val="26"/>
-              </w:rPr>
-              <w:t>3rd Generation Tensor Cores</w:t>
-            </w:r>
-            <w:r>
-              <w:rPr>
-                <w:rFonts w:ascii="Leelawadee" w:hAnsi="Leelawadee" w:cs="Leelawadee"/>
-                <w:sz w:val="26"/>
-                <w:szCs w:val="26"/>
-              </w:rPr>
-              <w:t>.</w:t>
-            </w:r>
-          </w:p>
-          <w:p>
-            <w:pPr>
-              <w:rPr>
-                <w:rFonts w:ascii="Leelawadee" w:hAnsi="Leelawadee" w:cs="Leelawadee"/>
-                <w:sz w:val="26"/>
-                <w:szCs w:val="26"/>
-              </w:rPr>
-            </w:pPr>
-            <w:r>
-              <w:rPr>
-                <w:rFonts w:ascii="Leelawadee" w:hAnsi="Leelawadee" w:cs="Leelawadee"/>
-                <w:sz w:val="26"/>
-                <w:szCs w:val="26"/>
-              </w:rPr>
-              <w:t xml:space="preserve">Powered by </w:t>
-            </w:r>
-            <w:proofErr w:type="spellStart"/>
-            <w:r>
-              <w:rPr>
-                <w:rFonts w:ascii="Leelawadee" w:hAnsi="Leelawadee" w:cs="Leelawadee"/>
-                <w:sz w:val="26"/>
-                <w:szCs w:val="26"/>
-              </w:rPr>
-              <w:t>GeForce</w:t>
-            </w:r>
-            <w:proofErr w:type="spellEnd"/>
-            <w:r>
-              <w:rPr>
-                <w:rFonts w:ascii="Leelawadee" w:hAnsi="Leelawadee" w:cs="Leelawadee"/>
-                <w:sz w:val="26"/>
-                <w:szCs w:val="26"/>
-              </w:rPr>
-              <w:t xml:space="preserve"> RTX 3050</w:t>
-            </w:r>
-            <w:r>
-              <w:rPr>
-                <w:rFonts w:ascii="Leelawadee" w:hAnsi="Leelawadee" w:cs="Leelawadee"/>
-                <w:sz w:val="26"/>
-                <w:szCs w:val="26"/>
-              </w:rPr>
-              <w:t>.</w:t>
-            </w:r>
-          </w:p>
-          <w:p>
-            <w:pPr>
-              <w:rPr>
-                <w:rFonts w:ascii="Leelawadee" w:hAnsi="Leelawadee" w:cs="Leelawadee"/>
-                <w:sz w:val="26"/>
-                <w:szCs w:val="26"/>
-              </w:rPr>
-            </w:pPr>
-            <w:r>
-              <w:rPr>
-                <w:rFonts w:ascii="Leelawadee" w:hAnsi="Leelawadee" w:cs="Leelawadee"/>
-                <w:sz w:val="26"/>
-                <w:szCs w:val="26"/>
-              </w:rPr>
-              <w:t>Integrated with 8GB GDDR6 128-bit memory interface</w:t>
-            </w:r>
-            <w:r>
-              <w:rPr>
-                <w:rFonts w:ascii="Leelawadee" w:hAnsi="Leelawadee" w:cs="Leelawadee"/>
-                <w:sz w:val="26"/>
-                <w:szCs w:val="26"/>
-              </w:rPr>
-              <w:t>.</w:t>
-            </w:r>
-          </w:p>
-          <w:p>
-            <w:pPr>
-              <w:rPr>
-                <w:rFonts w:ascii="Leelawadee" w:hAnsi="Leelawadee" w:cs="Leelawadee"/>
-                <w:sz w:val="26"/>
-                <w:szCs w:val="26"/>
-              </w:rPr>
-            </w:pPr>
-            <w:r>
-              <w:rPr>
-                <w:rFonts w:ascii="Leelawadee" w:hAnsi="Leelawadee" w:cs="Leelawadee"/>
-                <w:sz w:val="26"/>
-                <w:szCs w:val="26"/>
-              </w:rPr>
-              <w:t>WINDFORCE 2X Cooling System with alternate spinning fans</w:t>
-            </w:r>
-            <w:r>
-              <w:rPr>
-                <w:rFonts w:ascii="Leelawadee" w:hAnsi="Leelawadee" w:cs="Leelawadee"/>
-                <w:sz w:val="26"/>
-                <w:szCs w:val="26"/>
-              </w:rPr>
-              <w:t>.</w:t>
-            </w:r>
-          </w:p>
-          <w:p>
-            <w:pPr>
-              <w:rPr>
-                <w:rFonts w:ascii="Leelawadee" w:hAnsi="Leelawadee" w:cs="Leelawadee"/>
-                <w:sz w:val="26"/>
-                <w:szCs w:val="26"/>
-              </w:rPr>
-            </w:pPr>
-            <w:r>
-              <w:rPr>
-                <w:rFonts w:ascii="Leelawadee" w:hAnsi="Leelawadee" w:cs="Leelawadee"/>
-                <w:sz w:val="26"/>
-                <w:szCs w:val="26"/>
-              </w:rPr>
-              <w:t>90mm unique blade fans</w:t>
-            </w:r>
-            <w:r>
-              <w:rPr>
-                <w:rFonts w:ascii="Leelawadee" w:hAnsi="Leelawadee" w:cs="Leelawadee"/>
-                <w:sz w:val="26"/>
-                <w:szCs w:val="26"/>
-              </w:rPr>
-              <w:t>.</w:t>
-            </w:r>
-          </w:p>
-          <w:p>
-            <w:pPr>
-              <w:rPr>
-                <w:rFonts w:ascii="Leelawadee" w:hAnsi="Leelawadee" w:cs="Leelawadee"/>
-                <w:sz w:val="26"/>
-                <w:szCs w:val="26"/>
-              </w:rPr>
-            </w:pPr>
-            <w:r>
-              <w:rPr>
-                <w:rFonts w:ascii="Leelawadee" w:hAnsi="Leelawadee" w:cs="Leelawadee"/>
-                <w:sz w:val="26"/>
-                <w:szCs w:val="26"/>
-              </w:rPr>
-              <w:t>Protective back plate</w:t>
-            </w:r>
-            <w:r>
-              <w:rPr>
-                <w:rFonts w:ascii="Leelawadee" w:hAnsi="Leelawadee" w:cs="Leelawadee"/>
-                <w:sz w:val="26"/>
-                <w:szCs w:val="26"/>
-              </w:rPr>
-              <w:t>.</w:t>
-            </w:r>
-          </w:p>
-          <w:p>
-            <w:pPr>
-              <w:rPr>
-                <w:rFonts w:ascii="Leelawadee" w:hAnsi="Leelawadee" w:cs="Leelawadee"/>
-                <w:sz w:val="26"/>
-                <w:szCs w:val="26"/>
-              </w:rPr>
-            </w:pPr>
-            <w:r>
-              <w:rPr>
-                <w:rFonts w:ascii="Leelawadee" w:hAnsi="Leelawadee" w:cs="Leelawadee"/>
-                <w:sz w:val="26"/>
-                <w:szCs w:val="26"/>
-              </w:rPr>
-              <w:t>2x HDMI 2.1, 2x Display Port 1.4a</w:t>
-            </w:r>
-            <w:r>
-              <w:rPr>
-                <w:rFonts w:ascii="Leelawadee" w:hAnsi="Leelawadee" w:cs="Leelawadee"/>
-                <w:sz w:val="26"/>
-                <w:szCs w:val="26"/>
-              </w:rPr>
-              <w:t>.</w:t>
+              <w:t>Connectivity options: 2x HDMI 2.1 and 2x DisplayPort 1.4a</w:t>
             </w:r>
           </w:p>
         </w:tc>
@@ -634,7 +508,7 @@
                 <w:sz w:val="26"/>
                 <w:szCs w:val="26"/>
               </w:rPr>
-              <w:t xml:space="preserve">GIGABYTE </w:t>
+              <w:t xml:space="preserve">GIGABYTE GeForce GTX 1660 </w:t>
             </w:r>
             <w:proofErr w:type="spellStart"/>
             <w:r>
@@ -643,7 +517,7 @@
                 <w:sz w:val="26"/>
                 <w:szCs w:val="26"/>
               </w:rPr>
-              <w:t>GeForce</w:t>
+              <w:t>Ti</w:t>
             </w:r>
             <w:proofErr w:type="spellEnd"/>
             <w:r>
@@ -652,7 +526,7 @@
                 <w:sz w:val="26"/>
                 <w:szCs w:val="26"/>
               </w:rPr>
-              <w:t xml:space="preserve"> GTX 1660 Ti OC 6G 192-bit GDDR6 </w:t>
+              <w:t xml:space="preserve"> OC 6G Graphics Card with a 192-bit GDDR6 interface, featuring DisplayPort 1.4 and HDMI 2.0B, along with the </w:t>
             </w:r>
             <w:proofErr w:type="spellStart"/>
             <w:r>
@@ -661,7 +535,7 @@
                 <w:sz w:val="26"/>
                 <w:szCs w:val="26"/>
               </w:rPr>
-              <w:t>DisplayPort</w:t>
+              <w:t>Windforce</w:t>
             </w:r>
             <w:proofErr w:type="spellEnd"/>
             <w:r>
@@ -670,25 +544,7 @@
                 <w:sz w:val="26"/>
                 <w:szCs w:val="26"/>
               </w:rPr>
-              <w:t xml:space="preserve"> 1.4 HDMI 2.0B with </w:t>
-            </w:r>
-            <w:proofErr w:type="spellStart"/>
-            <w:r>
-              <w:rPr>
-                <w:rFonts w:ascii="Leelawadee" w:hAnsi="Leelawadee" w:cs="Leelawadee"/>
-                <w:sz w:val="26"/>
-                <w:szCs w:val="26"/>
-              </w:rPr>
-              <w:t>Windforce</w:t>
-            </w:r>
-            <w:proofErr w:type="spellEnd"/>
-            <w:r>
-              <w:rPr>
-                <w:rFonts w:ascii="Leelawadee" w:hAnsi="Leelawadee" w:cs="Leelawadee"/>
-                <w:sz w:val="26"/>
-                <w:szCs w:val="26"/>
-              </w:rPr>
-              <w:t xml:space="preserve"> 2X Cooling System Graphic Cards- Gv-N166TOC-6GD</w:t>
+              <w:t xml:space="preserve"> 2X Cooling System (GV-N166TOC-6GD).</w:t>
             </w:r>
           </w:p>
         </w:tc>
@@ -730,25 +586,7 @@
                 <w:sz w:val="26"/>
                 <w:szCs w:val="26"/>
               </w:rPr>
-              <w:t xml:space="preserve">Graphics co-processor: NVIDIA </w:t>
-            </w:r>
-            <w:proofErr w:type="spellStart"/>
-            <w:r>
-              <w:rPr>
-                <w:rFonts w:ascii="Leelawadee" w:hAnsi="Leelawadee" w:cs="Leelawadee"/>
-                <w:sz w:val="26"/>
-                <w:szCs w:val="26"/>
-              </w:rPr>
-              <w:t>GeForce</w:t>
-            </w:r>
-            <w:proofErr w:type="spellEnd"/>
-            <w:r>
-              <w:rPr>
-                <w:rFonts w:ascii="Leelawadee" w:hAnsi="Leelawadee" w:cs="Leelawadee"/>
-                <w:sz w:val="26"/>
-                <w:szCs w:val="26"/>
-              </w:rPr>
-              <w:t xml:space="preserve"> GTX 1060</w:t>
+              <w:t>Graphics co-processor: NVIDIA GeForce GTX 1060</w:t>
             </w:r>
           </w:p>
           <w:p>
@@ -808,6 +646,23 @@
                 <w:sz w:val="26"/>
                 <w:szCs w:val="26"/>
               </w:rPr>
+              <w:t>Graphics Chipset Brand: NVIDIA</w:t>
+            </w:r>
+          </w:p>
+          <w:p>
+            <w:pPr>
+              <w:rPr>
+                <w:rFonts w:ascii="Leelawadee" w:hAnsi="Leelawadee" w:cs="Leelawadee"/>
+                <w:sz w:val="26"/>
+                <w:szCs w:val="26"/>
+              </w:rPr>
+            </w:pPr>
+            <w:r>
+              <w:rPr>
+                <w:rFonts w:ascii="Leelawadee" w:hAnsi="Leelawadee" w:cs="Leelawadee"/>
+                <w:sz w:val="26"/>
+                <w:szCs w:val="26"/>
+              </w:rPr>
               <w:t>GPU clock speed: 12000 MHz</w:t>
             </w:r>
           </w:p>
@@ -825,34 +680,7 @@
                 <w:sz w:val="26"/>
                 <w:szCs w:val="26"/>
               </w:rPr>
-              <w:t xml:space="preserve">Video output interface: </w:t>
-            </w:r>
-            <w:proofErr w:type="spellStart"/>
-            <w:r>
-              <w:rPr>
-                <w:rFonts w:ascii="Leelawadee" w:hAnsi="Leelawadee" w:cs="Leelawadee"/>
-                <w:sz w:val="26"/>
-                <w:szCs w:val="26"/>
-              </w:rPr>
-              <w:t>DisplayPort</w:t>
-            </w:r>
-            <w:proofErr w:type="spellEnd"/>
-          </w:p>
-          <w:p>
-            <w:pPr>
-              <w:rPr>
-                <w:rFonts w:ascii="Leelawadee" w:hAnsi="Leelawadee" w:cs="Leelawadee"/>
-                <w:sz w:val="26"/>
-                <w:szCs w:val="26"/>
-              </w:rPr>
-            </w:pPr>
-            <w:r>
-              <w:rPr>
-                <w:rFonts w:ascii="Leelawadee" w:hAnsi="Leelawadee" w:cs="Leelawadee"/>
-                <w:sz w:val="26"/>
-                <w:szCs w:val="26"/>
-              </w:rPr>
-              <w:t>Graphics Chipset Brand: NVIDIA</w:t>
+              <w:t>Video output interface: DisplayPort</w:t>
             </w:r>
           </w:p>
           <w:p>
@@ -886,7 +714,42 @@
                 <w:sz w:val="26"/>
                 <w:szCs w:val="26"/>
               </w:rPr>
-              <w:t>Included components: graphic card, users manual</w:t>
+              <w:t>Graphics card interface: PCI Express</w:t>
+            </w:r>
+          </w:p>
+          <w:p>
+            <w:pPr>
+              <w:rPr>
+                <w:rFonts w:ascii="Leelawadee" w:hAnsi="Leelawadee" w:cs="Leelawadee"/>
+                <w:sz w:val="26"/>
+                <w:szCs w:val="26"/>
+              </w:rPr>
+            </w:pPr>
+            <w:r>
+              <w:rPr>
+                <w:rFonts w:ascii="Leelawadee" w:hAnsi="Leelawadee" w:cs="Leelawadee"/>
+                <w:sz w:val="26"/>
+                <w:szCs w:val="26"/>
+              </w:rPr>
+              <w:t xml:space="preserve">Included components: graphic card, </w:t>
+            </w:r>
+            <w:proofErr w:type="gramStart"/>
+            <w:r>
+              <w:rPr>
+                <w:rFonts w:ascii="Leelawadee" w:hAnsi="Leelawadee" w:cs="Leelawadee"/>
+                <w:sz w:val="26"/>
+                <w:szCs w:val="26"/>
+              </w:rPr>
+              <w:t>users</w:t>
+            </w:r>
+            <w:proofErr w:type="gramEnd"/>
+            <w:r>
+              <w:rPr>
+                <w:rFonts w:ascii="Leelawadee" w:hAnsi="Leelawadee" w:cs="Leelawadee"/>
+                <w:sz w:val="26"/>
+                <w:szCs w:val="26"/>
+              </w:rPr>
+              <w:t xml:space="preserve"> manual</w:t>
             </w:r>
           </w:p>
           <w:p>
@@ -904,23 +767,6 @@
                 <w:szCs w:val="26"/>
               </w:rPr>
               <w:t>Compatible devices: Desktop</w:t>
-            </w:r>
-          </w:p>
-          <w:p>
-            <w:pPr>
-              <w:rPr>
-                <w:rFonts w:ascii="Leelawadee" w:hAnsi="Leelawadee" w:cs="Leelawadee"/>
-                <w:sz w:val="26"/>
-                <w:szCs w:val="26"/>
-              </w:rPr>
-            </w:pPr>
-            <w:r>
-              <w:rPr>
-                <w:rFonts w:ascii="Leelawadee" w:hAnsi="Leelawadee" w:cs="Leelawadee"/>
-                <w:sz w:val="26"/>
-                <w:szCs w:val="26"/>
-              </w:rPr>
-              <w:t>Graphics card interface: PCI Express</w:t>
             </w:r>
           </w:p>
           <w:p>
@@ -958,7 +804,7 @@
                 <w:sz w:val="26"/>
                 <w:szCs w:val="26"/>
               </w:rPr>
-              <w:t xml:space="preserve">Powered by </w:t>
+              <w:t xml:space="preserve">Powered by the GeForce GTX 1660 </w:t>
             </w:r>
             <w:proofErr w:type="spellStart"/>
             <w:r>
@@ -967,7 +813,7 @@
                 <w:sz w:val="26"/>
                 <w:szCs w:val="26"/>
               </w:rPr>
-              <w:t>GeForce</w:t>
+              <w:t>Ti</w:t>
             </w:r>
             <w:proofErr w:type="spellEnd"/>
             <w:r>
@@ -976,25 +822,25 @@
                 <w:sz w:val="26"/>
                 <w:szCs w:val="26"/>
               </w:rPr>
-              <w:t xml:space="preserve"> GTX 1660 Ti integrated with 6GB GDDR6</w:t>
-            </w:r>
-            <w:r>
-              <w:rPr>
-                <w:rFonts w:ascii="Leelawadee" w:hAnsi="Leelawadee" w:cs="Leelawadee"/>
-                <w:sz w:val="26"/>
-                <w:szCs w:val="26"/>
-              </w:rPr>
-              <w:t>.</w:t>
-            </w:r>
-          </w:p>
-          <w:p>
-            <w:pPr>
-              <w:rPr>
-                <w:rFonts w:ascii="Leelawadee" w:hAnsi="Leelawadee" w:cs="Leelawadee"/>
-                <w:sz w:val="26"/>
-                <w:szCs w:val="26"/>
-              </w:rPr>
-            </w:pPr>
+              <w:t>, featuring 6GB of GDDR6 memory.</w:t>
+            </w:r>
+          </w:p>
+          <w:p>
+            <w:pPr>
+              <w:rPr>
+                <w:rFonts w:ascii="Leelawadee" w:hAnsi="Leelawadee" w:cs="Leelawadee"/>
+                <w:sz w:val="26"/>
+                <w:szCs w:val="26"/>
+              </w:rPr>
+            </w:pPr>
+            <w:r>
+              <w:rPr>
+                <w:rFonts w:ascii="Leelawadee" w:hAnsi="Leelawadee" w:cs="Leelawadee"/>
+                <w:sz w:val="26"/>
+                <w:szCs w:val="26"/>
+              </w:rPr>
+              <w:t xml:space="preserve">Equipped with a </w:t>
+            </w:r>
             <w:proofErr w:type="spellStart"/>
             <w:r>
               <w:rPr>
@@ -1011,25 +857,8 @@
                 <w:sz w:val="26"/>
                 <w:szCs w:val="26"/>
               </w:rPr>
-              <w:t xml:space="preserve"> 2x cooling system with alternate spinning fans</w:t>
-            </w:r>
-            <w:r>
-              <w:rPr>
-                <w:rFonts w:ascii="Leelawadee" w:hAnsi="Leelawadee" w:cs="Leelawadee"/>
-                <w:sz w:val="26"/>
-                <w:szCs w:val="26"/>
-              </w:rPr>
-              <w:t>.</w:t>
-            </w:r>
-          </w:p>
-          <w:p>
-            <w:pPr>
-              <w:rPr>
-                <w:rFonts w:ascii="Leelawadee" w:hAnsi="Leelawadee" w:cs="Leelawadee"/>
-                <w:sz w:val="26"/>
-                <w:szCs w:val="26"/>
-              </w:rPr>
-            </w:pPr>
+              <w:t xml:space="preserve"> 2X cooling system that utilizes alternate </w:t>
+            </w:r>
             <w:r>
               <w:rPr>
                 <w:rFonts w:ascii="Leelawadee" w:hAnsi="Leelawadee" w:cs="Leelawadee"/>
@@ -1037,110 +866,75 @@
                 <w:szCs w:val="26"/>
               </w:rPr>
               <w:lastRenderedPageBreak/>
-              <w:t>Intuitive controls with AORUS engine</w:t>
-            </w:r>
-            <w:r>
-              <w:rPr>
-                <w:rFonts w:ascii="Leelawadee" w:hAnsi="Leelawadee" w:cs="Leelawadee"/>
-                <w:sz w:val="26"/>
-                <w:szCs w:val="26"/>
-              </w:rPr>
-              <w:t>.</w:t>
-            </w:r>
-          </w:p>
-          <w:p>
-            <w:pPr>
-              <w:rPr>
-                <w:rFonts w:ascii="Leelawadee" w:hAnsi="Leelawadee" w:cs="Leelawadee"/>
-                <w:sz w:val="26"/>
-                <w:szCs w:val="26"/>
-              </w:rPr>
-            </w:pPr>
-            <w:r>
-              <w:rPr>
-                <w:rFonts w:ascii="Leelawadee" w:hAnsi="Leelawadee" w:cs="Leelawadee"/>
-                <w:sz w:val="26"/>
-                <w:szCs w:val="26"/>
-              </w:rPr>
-              <w:t>6GB 192-bit GDDR6</w:t>
-            </w:r>
-            <w:r>
-              <w:rPr>
-                <w:rFonts w:ascii="Leelawadee" w:hAnsi="Leelawadee" w:cs="Leelawadee"/>
-                <w:sz w:val="26"/>
-                <w:szCs w:val="26"/>
-              </w:rPr>
-              <w:t>.</w:t>
-            </w:r>
-          </w:p>
-          <w:p>
-            <w:pPr>
-              <w:rPr>
-                <w:rFonts w:ascii="Leelawadee" w:hAnsi="Leelawadee" w:cs="Leelawadee"/>
-                <w:sz w:val="26"/>
-                <w:szCs w:val="26"/>
-              </w:rPr>
-            </w:pPr>
-            <w:r>
-              <w:rPr>
-                <w:rFonts w:ascii="Leelawadee" w:hAnsi="Leelawadee" w:cs="Leelawadee"/>
-                <w:sz w:val="26"/>
-                <w:szCs w:val="26"/>
-              </w:rPr>
-              <w:t xml:space="preserve">1 x HDMI, 3 x </w:t>
-            </w:r>
-            <w:proofErr w:type="spellStart"/>
-            <w:r>
-              <w:rPr>
-                <w:rFonts w:ascii="Leelawadee" w:hAnsi="Leelawadee" w:cs="Leelawadee"/>
-                <w:sz w:val="26"/>
-                <w:szCs w:val="26"/>
-              </w:rPr>
-              <w:t>DisplayPort</w:t>
-            </w:r>
-            <w:proofErr w:type="spellEnd"/>
-            <w:r>
-              <w:rPr>
-                <w:rFonts w:ascii="Leelawadee" w:hAnsi="Leelawadee" w:cs="Leelawadee"/>
-                <w:sz w:val="26"/>
-                <w:szCs w:val="26"/>
-              </w:rPr>
-              <w:t>.</w:t>
-            </w:r>
-          </w:p>
-          <w:p>
-            <w:pPr>
-              <w:rPr>
-                <w:rFonts w:ascii="Leelawadee" w:hAnsi="Leelawadee" w:cs="Leelawadee"/>
-                <w:sz w:val="26"/>
-                <w:szCs w:val="26"/>
-              </w:rPr>
-            </w:pPr>
-            <w:proofErr w:type="spellStart"/>
-            <w:r>
-              <w:rPr>
-                <w:rFonts w:ascii="Leelawadee" w:hAnsi="Leelawadee" w:cs="Leelawadee"/>
-                <w:sz w:val="26"/>
-                <w:szCs w:val="26"/>
-              </w:rPr>
-              <w:t>Pci</w:t>
-            </w:r>
-            <w:proofErr w:type="spellEnd"/>
-            <w:r>
-              <w:rPr>
-                <w:rFonts w:ascii="Leelawadee" w:hAnsi="Leelawadee" w:cs="Leelawadee"/>
-                <w:sz w:val="26"/>
-                <w:szCs w:val="26"/>
-              </w:rPr>
-              <w:t xml:space="preserve"> Express 3.0 x16</w:t>
-            </w:r>
-            <w:r>
-              <w:rPr>
-                <w:rFonts w:ascii="Leelawadee" w:hAnsi="Leelawadee" w:cs="Leelawadee"/>
-                <w:sz w:val="26"/>
-                <w:szCs w:val="26"/>
-              </w:rPr>
-              <w:t>.</w:t>
+              <w:t>spinning fans.</w:t>
+            </w:r>
+          </w:p>
+          <w:p>
+            <w:pPr>
+              <w:rPr>
+                <w:rFonts w:ascii="Leelawadee" w:hAnsi="Leelawadee" w:cs="Leelawadee"/>
+                <w:sz w:val="26"/>
+                <w:szCs w:val="26"/>
+              </w:rPr>
+            </w:pPr>
+            <w:r>
+              <w:rPr>
+                <w:rFonts w:ascii="Leelawadee" w:hAnsi="Leelawadee" w:cs="Leelawadee"/>
+                <w:sz w:val="26"/>
+                <w:szCs w:val="26"/>
+              </w:rPr>
+              <w:t>User-friendly controls through the AORUS engine.</w:t>
+            </w:r>
+          </w:p>
+          <w:p>
+            <w:pPr>
+              <w:rPr>
+                <w:rFonts w:ascii="Leelawadee" w:hAnsi="Leelawadee" w:cs="Leelawadee"/>
+                <w:sz w:val="26"/>
+                <w:szCs w:val="26"/>
+              </w:rPr>
+            </w:pPr>
+            <w:r>
+              <w:rPr>
+                <w:rFonts w:ascii="Leelawadee" w:hAnsi="Leelawadee" w:cs="Leelawadee"/>
+                <w:sz w:val="26"/>
+                <w:szCs w:val="26"/>
+              </w:rPr>
+              <w:t>6GB memory with a 192-bit GDDR6 interface.</w:t>
+            </w:r>
+          </w:p>
+          <w:p>
+            <w:pPr>
+              <w:rPr>
+                <w:rFonts w:ascii="Leelawadee" w:hAnsi="Leelawadee" w:cs="Leelawadee"/>
+                <w:sz w:val="26"/>
+                <w:szCs w:val="26"/>
+              </w:rPr>
+            </w:pPr>
+            <w:r>
+              <w:rPr>
+                <w:rFonts w:ascii="Leelawadee" w:hAnsi="Leelawadee" w:cs="Leelawadee"/>
+                <w:sz w:val="26"/>
+                <w:szCs w:val="26"/>
+              </w:rPr>
+              <w:t>Connectivity options include 1x HDMI and 3x DisplayPort.</w:t>
+            </w:r>
+          </w:p>
+          <w:p>
+            <w:pPr>
+              <w:rPr>
+                <w:rFonts w:ascii="Leelawadee" w:hAnsi="Leelawadee" w:cs="Leelawadee"/>
+                <w:sz w:val="26"/>
+                <w:szCs w:val="26"/>
+              </w:rPr>
+            </w:pPr>
+            <w:r>
+              <w:rPr>
+                <w:rFonts w:ascii="Leelawadee" w:hAnsi="Leelawadee" w:cs="Leelawadee"/>
+                <w:sz w:val="26"/>
+                <w:szCs w:val="26"/>
+              </w:rPr>
+              <w:t>Supports PCI Express 3.0 x16</w:t>
             </w:r>
           </w:p>
         </w:tc>
@@ -1197,25 +991,7 @@
                 <w:sz w:val="26"/>
                 <w:szCs w:val="26"/>
               </w:rPr>
-              <w:t xml:space="preserve">Gigabyte </w:t>
-            </w:r>
-            <w:proofErr w:type="spellStart"/>
-            <w:r>
-              <w:rPr>
-                <w:rFonts w:ascii="Leelawadee" w:hAnsi="Leelawadee" w:cs="Leelawadee"/>
-                <w:sz w:val="26"/>
-                <w:szCs w:val="26"/>
-              </w:rPr>
-              <w:t>GeForce</w:t>
-            </w:r>
-            <w:proofErr w:type="spellEnd"/>
-            <w:r>
-              <w:rPr>
-                <w:rFonts w:ascii="Leelawadee" w:hAnsi="Leelawadee" w:cs="Leelawadee"/>
-                <w:sz w:val="26"/>
-                <w:szCs w:val="26"/>
-              </w:rPr>
-              <w:t xml:space="preserve"> GTX 1650  OC 4G</w:t>
+              <w:t>Gigabyte GeForce GTX 1650  OC 4G</w:t>
             </w:r>
           </w:p>
         </w:tc>
@@ -1257,25 +1033,7 @@
                 <w:sz w:val="26"/>
                 <w:szCs w:val="26"/>
               </w:rPr>
-              <w:t xml:space="preserve">Graphics co-processor: NVIDIA </w:t>
-            </w:r>
-            <w:proofErr w:type="spellStart"/>
-            <w:r>
-              <w:rPr>
-                <w:rFonts w:ascii="Leelawadee" w:hAnsi="Leelawadee" w:cs="Leelawadee"/>
-                <w:sz w:val="26"/>
-                <w:szCs w:val="26"/>
-              </w:rPr>
-              <w:t>GeForce</w:t>
-            </w:r>
-            <w:proofErr w:type="spellEnd"/>
-            <w:r>
-              <w:rPr>
-                <w:rFonts w:ascii="Leelawadee" w:hAnsi="Leelawadee" w:cs="Leelawadee"/>
-                <w:sz w:val="26"/>
-                <w:szCs w:val="26"/>
-              </w:rPr>
-              <w:t xml:space="preserve"> GTX 1650</w:t>
+              <w:t>Graphics co-processor: NVIDIA GeForce GTX 1650</w:t>
             </w:r>
           </w:p>
           <w:p>
@@ -1378,6 +1136,23 @@
                 <w:sz w:val="26"/>
                 <w:szCs w:val="26"/>
               </w:rPr>
+              <w:t>Graphics card interface: PCI Express</w:t>
+            </w:r>
+          </w:p>
+          <w:p>
+            <w:pPr>
+              <w:rPr>
+                <w:rFonts w:ascii="Leelawadee" w:hAnsi="Leelawadee" w:cs="Leelawadee"/>
+                <w:sz w:val="26"/>
+                <w:szCs w:val="26"/>
+              </w:rPr>
+            </w:pPr>
+            <w:r>
+              <w:rPr>
+                <w:rFonts w:ascii="Leelawadee" w:hAnsi="Leelawadee" w:cs="Leelawadee"/>
+                <w:sz w:val="26"/>
+                <w:szCs w:val="26"/>
+              </w:rPr>
               <w:t>Graphics RAM type: DDR4 SDRAM</w:t>
             </w:r>
           </w:p>
@@ -1396,23 +1171,6 @@
                 <w:szCs w:val="26"/>
               </w:rPr>
               <w:t>Compatible devices: Desktop</w:t>
-            </w:r>
-          </w:p>
-          <w:p>
-            <w:pPr>
-              <w:rPr>
-                <w:rFonts w:ascii="Leelawadee" w:hAnsi="Leelawadee" w:cs="Leelawadee"/>
-                <w:sz w:val="26"/>
-                <w:szCs w:val="26"/>
-              </w:rPr>
-            </w:pPr>
-            <w:r>
-              <w:rPr>
-                <w:rFonts w:ascii="Leelawadee" w:hAnsi="Leelawadee" w:cs="Leelawadee"/>
-                <w:sz w:val="26"/>
-                <w:szCs w:val="26"/>
-              </w:rPr>
-              <w:t>Graphics card interface: PCI Express</w:t>
             </w:r>
           </w:p>
           <w:p>
@@ -1493,143 +1251,68 @@
                 <w:sz w:val="26"/>
                 <w:szCs w:val="26"/>
               </w:rPr>
-              <w:t xml:space="preserve">Powered by </w:t>
-            </w:r>
-            <w:proofErr w:type="spellStart"/>
-            <w:r>
-              <w:rPr>
-                <w:rFonts w:ascii="Leelawadee" w:hAnsi="Leelawadee" w:cs="Leelawadee"/>
-                <w:sz w:val="26"/>
-                <w:szCs w:val="26"/>
-              </w:rPr>
-              <w:t>GeForce</w:t>
-            </w:r>
-            <w:proofErr w:type="spellEnd"/>
-            <w:r>
-              <w:rPr>
-                <w:rFonts w:ascii="Leelawadee" w:hAnsi="Leelawadee" w:cs="Leelawadee"/>
-                <w:sz w:val="26"/>
-                <w:szCs w:val="26"/>
-              </w:rPr>
-              <w:t xml:space="preserve"> GTX 1650</w:t>
-            </w:r>
-            <w:r>
-              <w:rPr>
-                <w:rFonts w:ascii="Leelawadee" w:hAnsi="Leelawadee" w:cs="Leelawadee"/>
-                <w:sz w:val="26"/>
-                <w:szCs w:val="26"/>
-              </w:rPr>
-              <w:t>.</w:t>
-            </w:r>
-          </w:p>
-          <w:p>
-            <w:pPr>
-              <w:rPr>
-                <w:rFonts w:ascii="Leelawadee" w:hAnsi="Leelawadee" w:cs="Leelawadee"/>
-                <w:sz w:val="26"/>
-                <w:szCs w:val="26"/>
-              </w:rPr>
-            </w:pPr>
-            <w:r>
-              <w:rPr>
-                <w:rFonts w:ascii="Leelawadee" w:hAnsi="Leelawadee" w:cs="Leelawadee"/>
-                <w:sz w:val="26"/>
-                <w:szCs w:val="26"/>
-              </w:rPr>
-              <w:t xml:space="preserve">NVIDIA Turing architecture and </w:t>
-            </w:r>
-            <w:proofErr w:type="spellStart"/>
-            <w:r>
-              <w:rPr>
-                <w:rFonts w:ascii="Leelawadee" w:hAnsi="Leelawadee" w:cs="Leelawadee"/>
-                <w:sz w:val="26"/>
-                <w:szCs w:val="26"/>
-              </w:rPr>
-              <w:t>GeForce</w:t>
-            </w:r>
-            <w:proofErr w:type="spellEnd"/>
-            <w:r>
-              <w:rPr>
-                <w:rFonts w:ascii="Leelawadee" w:hAnsi="Leelawadee" w:cs="Leelawadee"/>
-                <w:sz w:val="26"/>
-                <w:szCs w:val="26"/>
-              </w:rPr>
-              <w:t xml:space="preserve"> Experience</w:t>
-            </w:r>
-            <w:r>
-              <w:rPr>
-                <w:rFonts w:ascii="Leelawadee" w:hAnsi="Leelawadee" w:cs="Leelawadee"/>
-                <w:sz w:val="26"/>
-                <w:szCs w:val="26"/>
-              </w:rPr>
-              <w:t>.</w:t>
-            </w:r>
-          </w:p>
-          <w:p>
-            <w:pPr>
-              <w:rPr>
-                <w:rFonts w:ascii="Leelawadee" w:hAnsi="Leelawadee" w:cs="Leelawadee"/>
-                <w:sz w:val="26"/>
-                <w:szCs w:val="26"/>
-              </w:rPr>
-            </w:pPr>
-            <w:r>
-              <w:rPr>
-                <w:rFonts w:ascii="Leelawadee" w:hAnsi="Leelawadee" w:cs="Leelawadee"/>
-                <w:sz w:val="26"/>
-                <w:szCs w:val="26"/>
-              </w:rPr>
-              <w:t>Integrated with 4GB GDDR5 128-bit memory interface</w:t>
-            </w:r>
-            <w:r>
-              <w:rPr>
-                <w:rFonts w:ascii="Leelawadee" w:hAnsi="Leelawadee" w:cs="Leelawadee"/>
-                <w:sz w:val="26"/>
-                <w:szCs w:val="26"/>
-              </w:rPr>
-              <w:t>.</w:t>
-            </w:r>
-          </w:p>
-          <w:p>
-            <w:pPr>
-              <w:rPr>
-                <w:rFonts w:ascii="Leelawadee" w:hAnsi="Leelawadee" w:cs="Leelawadee"/>
-                <w:sz w:val="26"/>
-                <w:szCs w:val="26"/>
-              </w:rPr>
-            </w:pPr>
-            <w:r>
-              <w:rPr>
-                <w:rFonts w:ascii="Leelawadee" w:hAnsi="Leelawadee" w:cs="Leelawadee"/>
-                <w:sz w:val="26"/>
-                <w:szCs w:val="26"/>
-              </w:rPr>
-              <w:t>WINDFORCE 2X Cooling System with alternate spinning fans</w:t>
-            </w:r>
-            <w:r>
-              <w:rPr>
-                <w:rFonts w:ascii="Leelawadee" w:hAnsi="Leelawadee" w:cs="Leelawadee"/>
-                <w:sz w:val="26"/>
-                <w:szCs w:val="26"/>
-              </w:rPr>
-              <w:t>.</w:t>
-            </w:r>
-          </w:p>
-          <w:p>
-            <w:pPr>
-              <w:rPr>
-                <w:rFonts w:ascii="Leelawadee" w:hAnsi="Leelawadee" w:cs="Leelawadee"/>
-                <w:sz w:val="26"/>
-                <w:szCs w:val="26"/>
-              </w:rPr>
-            </w:pPr>
-            <w:r>
-              <w:rPr>
-                <w:rFonts w:ascii="Leelawadee" w:hAnsi="Leelawadee" w:cs="Leelawadee"/>
-                <w:sz w:val="26"/>
-                <w:szCs w:val="26"/>
-              </w:rPr>
-              <w:t>80 mm unique blade fan</w:t>
+              <w:t>Powered by the GeForce GTX 1650, featuring NVIDIA Turing architecture and GeForce Experience.</w:t>
+            </w:r>
+          </w:p>
+          <w:p>
+            <w:pPr>
+              <w:rPr>
+                <w:rFonts w:ascii="Leelawadee" w:hAnsi="Leelawadee" w:cs="Leelawadee"/>
+                <w:sz w:val="26"/>
+                <w:szCs w:val="26"/>
+              </w:rPr>
+            </w:pPr>
+            <w:r>
+              <w:rPr>
+                <w:rFonts w:ascii="Leelawadee" w:hAnsi="Leelawadee" w:cs="Leelawadee"/>
+                <w:sz w:val="26"/>
+                <w:szCs w:val="26"/>
+              </w:rPr>
+              <w:t>Equipped with a 4GB GDDR5 memory interface with a 128-bit width.</w:t>
+            </w:r>
+          </w:p>
+          <w:p>
+            <w:pPr>
+              <w:rPr>
+                <w:rFonts w:ascii="Leelawadee" w:hAnsi="Leelawadee" w:cs="Leelawadee"/>
+                <w:sz w:val="26"/>
+                <w:szCs w:val="26"/>
+              </w:rPr>
+            </w:pPr>
+            <w:r>
+              <w:rPr>
+                <w:rFonts w:ascii="Leelawadee" w:hAnsi="Leelawadee" w:cs="Leelawadee"/>
+                <w:sz w:val="26"/>
+                <w:szCs w:val="26"/>
+              </w:rPr>
+              <w:t>Includes a WINDFORCE 2X Cooling System</w:t>
+            </w:r>
+            <w:bookmarkStart w:id="0" w:name="_GoBack"/>
+            <w:bookmarkEnd w:id="0"/>
+            <w:r>
+              <w:rPr>
+                <w:rFonts w:ascii="Leelawadee" w:hAnsi="Leelawadee" w:cs="Leelawadee"/>
+                <w:sz w:val="26"/>
+                <w:szCs w:val="26"/>
+              </w:rPr>
+              <w:t xml:space="preserve"> with alternate spinning fans.</w:t>
+            </w:r>
+          </w:p>
+          <w:p>
+            <w:pPr>
+              <w:rPr>
+                <w:rFonts w:ascii="Leelawadee" w:hAnsi="Leelawadee" w:cs="Leelawadee"/>
+                <w:sz w:val="26"/>
+                <w:szCs w:val="26"/>
+              </w:rPr>
+            </w:pPr>
+            <w:r>
+              <w:rPr>
+                <w:rFonts w:ascii="Leelawadee" w:hAnsi="Leelawadee" w:cs="Leelawadee"/>
+                <w:sz w:val="26"/>
+                <w:szCs w:val="26"/>
+              </w:rPr>
+              <w:t>Utilizes an 80mm unique blade fan</w:t>
             </w:r>
             <w:r>
               <w:rPr>
@@ -1663,7 +1346,7 @@
 </file>
 
 <file path=word/styles.xml><?xml version="1.0" encoding="utf-8"?>
-<w:styles xmlns:r="http://schemas.openxmlformats.org/officeDocument/2006/relationships" xmlns:w="http://schemas.openxmlformats.org/wordprocessingml/2006/main">
+<w:styles xmlns:mc="http://schemas.openxmlformats.org/markup-compatibility/2006" xmlns:r="http://schemas.openxmlformats.org/officeDocument/2006/relationships" xmlns:w="http://schemas.openxmlformats.org/wordprocessingml/2006/main" xmlns:w14="http://schemas.microsoft.com/office/word/2010/wordml" xmlns:w15="http://schemas.microsoft.com/office/word/2012/wordml" xmlns:w16se="http://schemas.microsoft.com/office/word/2015/wordml/symex" mc:Ignorable="w14 w15 w16se">
   <w:docDefaults>
     <w:rPrDefault>
       <w:rPr>
@@ -1679,144 +1362,378 @@
       </w:pPr>
     </w:pPrDefault>
   </w:docDefaults>
-  <w:latentStyles w:defLockedState="0" w:defUIPriority="99" w:defSemiHidden="1" w:defUnhideWhenUsed="1" w:defQFormat="0" w:count="267">
-    <w:lsdException w:name="Normal" w:semiHidden="0" w:uiPriority="0" w:unhideWhenUsed="0" w:qFormat="1"/>
-    <w:lsdException w:name="heading 1" w:semiHidden="0" w:uiPriority="9" w:unhideWhenUsed="0" w:qFormat="1"/>
-    <w:lsdException w:name="heading 2" w:uiPriority="9" w:qFormat="1"/>
-    <w:lsdException w:name="heading 3" w:uiPriority="9" w:qFormat="1"/>
-    <w:lsdException w:name="heading 4" w:uiPriority="9" w:qFormat="1"/>
-    <w:lsdException w:name="heading 5" w:uiPriority="9" w:qFormat="1"/>
-    <w:lsdException w:name="heading 6" w:uiPriority="9" w:qFormat="1"/>
-    <w:lsdException w:name="heading 7" w:uiPriority="9" w:qFormat="1"/>
-    <w:lsdException w:name="heading 8" w:uiPriority="9" w:qFormat="1"/>
-    <w:lsdException w:name="heading 9" w:uiPriority="9" w:qFormat="1"/>
-    <w:lsdException w:name="toc 1" w:uiPriority="39"/>
-    <w:lsdException w:name="toc 2" w:uiPriority="39"/>
-    <w:lsdException w:name="toc 3" w:uiPriority="39"/>
-    <w:lsdException w:name="toc 4" w:uiPriority="39"/>
-    <w:lsdException w:name="toc 5" w:uiPriority="39"/>
-    <w:lsdException w:name="toc 6" w:uiPriority="39"/>
-    <w:lsdException w:name="toc 7" w:uiPriority="39"/>
-    <w:lsdException w:name="toc 8" w:uiPriority="39"/>
-    <w:lsdException w:name="toc 9" w:uiPriority="39"/>
-    <w:lsdException w:name="caption" w:uiPriority="35" w:qFormat="1"/>
-    <w:lsdException w:name="Title" w:semiHidden="0" w:uiPriority="10" w:unhideWhenUsed="0" w:qFormat="1"/>
-    <w:lsdException w:name="Default Paragraph Font" w:uiPriority="1"/>
-    <w:lsdException w:name="Subtitle" w:semiHidden="0" w:uiPriority="11" w:unhideWhenUsed="0" w:qFormat="1"/>
-    <w:lsdException w:name="Strong" w:semiHidden="0" w:uiPriority="22" w:unhideWhenUsed="0" w:qFormat="1"/>
-    <w:lsdException w:name="Emphasis" w:semiHidden="0" w:uiPriority="20" w:unhideWhenUsed="0" w:qFormat="1"/>
-    <w:lsdException w:name="Table Grid" w:semiHidden="0" w:uiPriority="39" w:unhideWhenUsed="0"/>
-    <w:lsdException w:name="Placeholder Text" w:unhideWhenUsed="0"/>
-    <w:lsdException w:name="No Spacing" w:semiHidden="0" w:uiPriority="1" w:unhideWhenUsed="0" w:qFormat="1"/>
-    <w:lsdException w:name="Light Shading" w:semiHidden="0" w:uiPriority="60" w:unhideWhenUsed="0"/>
-    <w:lsdException w:name="Light List" w:semiHidden="0" w:uiPriority="61" w:unhideWhenUsed="0"/>
-    <w:lsdException w:name="Light Grid" w:semiHidden="0" w:uiPriority="62" w:unhideWhenUsed="0"/>
-    <w:lsdException w:name="Medium Shading 1" w:semiHidden="0" w:uiPriority="63" w:unhideWhenUsed="0"/>
-    <w:lsdException w:name="Medium Shading 2" w:semiHidden="0" w:uiPriority="64" w:unhideWhenUsed="0"/>
-    <w:lsdException w:name="Medium List 1" w:semiHidden="0" w:uiPriority="65" w:unhideWhenUsed="0"/>
-    <w:lsdException w:name="Medium List 2" w:semiHidden="0" w:uiPriority="66" w:unhideWhenUsed="0"/>
-    <w:lsdException w:name="Medium Grid 1" w:semiHidden="0" w:uiPriority="67" w:unhideWhenUsed="0"/>
-    <w:lsdException w:name="Medium Grid 2" w:semiHidden="0" w:uiPriority="68" w:unhideWhenUsed="0"/>
-    <w:lsdException w:name="Medium Grid 3" w:semiHidden="0" w:uiPriority="69" w:unhideWhenUsed="0"/>
-    <w:lsdException w:name="Dark List" w:semiHidden="0" w:uiPriority="70" w:unhideWhenUsed="0"/>
-    <w:lsdException w:name="Colorful Shading" w:semiHidden="0" w:uiPriority="71" w:unhideWhenUsed="0"/>
-    <w:lsdException w:name="Colorful List" w:semiHidden="0" w:uiPriority="72" w:unhideWhenUsed="0"/>
-    <w:lsdException w:name="Colorful Grid" w:semiHidden="0" w:uiPriority="73" w:unhideWhenUsed="0"/>
-    <w:lsdException w:name="Light Shading Accent 1" w:semiHidden="0" w:uiPriority="60" w:unhideWhenUsed="0"/>
-    <w:lsdException w:name="Light List Accent 1" w:semiHidden="0" w:uiPriority="61" w:unhideWhenUsed="0"/>
-    <w:lsdException w:name="Light Grid Accent 1" w:semiHidden="0" w:uiPriority="62" w:unhideWhenUsed="0"/>
-    <w:lsdException w:name="Medium Shading 1 Accent 1" w:semiHidden="0" w:uiPriority="63" w:unhideWhenUsed="0"/>
-    <w:lsdException w:name="Medium Shading 2 Accent 1" w:semiHidden="0" w:uiPriority="64" w:unhideWhenUsed="0"/>
-    <w:lsdException w:name="Medium List 1 Accent 1" w:semiHidden="0" w:uiPriority="65" w:unhideWhenUsed="0"/>
-    <w:lsdException w:name="Revision" w:unhideWhenUsed="0"/>
-    <w:lsdException w:name="List Paragraph" w:semiHidden="0" w:uiPriority="34" w:unhideWhenUsed="0" w:qFormat="1"/>
-    <w:lsdException w:name="Quote" w:semiHidden="0" w:uiPriority="29" w:unhideWhenUsed="0" w:qFormat="1"/>
-    <w:lsdException w:name="Intense Quote" w:semiHidden="0" w:uiPriority="30" w:unhideWhenUsed="0" w:qFormat="1"/>
-    <w:lsdException w:name="Medium List 2 Accent 1" w:semiHidden="0" w:uiPriority="66" w:unhideWhenUsed="0"/>
-    <w:lsdException w:name="Medium Grid 1 Accent 1" w:semiHidden="0" w:uiPriority="67" w:unhideWhenUsed="0"/>
-    <w:lsdException w:name="Medium Grid 2 Accent 1" w:semiHidden="0" w:uiPriority="68" w:unhideWhenUsed="0"/>
-    <w:lsdException w:name="Medium Grid 3 Accent 1" w:semiHidden="0" w:uiPriority="69" w:unhideWhenUsed="0"/>
-    <w:lsdException w:name="Dark List Accent 1" w:semiHidden="0" w:uiPriority="70" w:unhideWhenUsed="0"/>
-    <w:lsdException w:name="Colorful Shading Accent 1" w:semiHidden="0" w:uiPriority="71" w:unhideWhenUsed="0"/>
-    <w:lsdException w:name="Colorful List Accent 1" w:semiHidden="0" w:uiPriority="72" w:unhideWhenUsed="0"/>
-    <w:lsdException w:name="Colorful Grid Accent 1" w:semiHidden="0" w:uiPriority="73" w:unhideWhenUsed="0"/>
-    <w:lsdException w:name="Light Shading Accent 2" w:semiHidden="0" w:uiPriority="60" w:unhideWhenUsed="0"/>
-    <w:lsdException w:name="Light List Accent 2" w:semiHidden="0" w:uiPriority="61" w:unhideWhenUsed="0"/>
-    <w:lsdException w:name="Light Grid Accent 2" w:semiHidden="0" w:uiPriority="62" w:unhideWhenUsed="0"/>
-    <w:lsdException w:name="Medium Shading 1 Accent 2" w:semiHidden="0" w:uiPriority="63" w:unhideWhenUsed="0"/>
-    <w:lsdException w:name="Medium Shading 2 Accent 2" w:semiHidden="0" w:uiPriority="64" w:unhideWhenUsed="0"/>
-    <w:lsdException w:name="Medium List 1 Accent 2" w:semiHidden="0" w:uiPriority="65" w:unhideWhenUsed="0"/>
-    <w:lsdException w:name="Medium List 2 Accent 2" w:semiHidden="0" w:uiPriority="66" w:unhideWhenUsed="0"/>
-    <w:lsdException w:name="Medium Grid 1 Accent 2" w:semiHidden="0" w:uiPriority="67" w:unhideWhenUsed="0"/>
-    <w:lsdException w:name="Medium Grid 2 Accent 2" w:semiHidden="0" w:uiPriority="68" w:unhideWhenUsed="0"/>
-    <w:lsdException w:name="Medium Grid 3 Accent 2" w:semiHidden="0" w:uiPriority="69" w:unhideWhenUsed="0"/>
-    <w:lsdException w:name="Dark List Accent 2" w:semiHidden="0" w:uiPriority="70" w:unhideWhenUsed="0"/>
-    <w:lsdException w:name="Colorful Shading Accent 2" w:semiHidden="0" w:uiPriority="71" w:unhideWhenUsed="0"/>
-    <w:lsdException w:name="Colorful List Accent 2" w:semiHidden="0" w:uiPriority="72" w:unhideWhenUsed="0"/>
-    <w:lsdException w:name="Colorful Grid Accent 2" w:semiHidden="0" w:uiPriority="73" w:unhideWhenUsed="0"/>
-    <w:lsdException w:name="Light Shading Accent 3" w:semiHidden="0" w:uiPriority="60" w:unhideWhenUsed="0"/>
-    <w:lsdException w:name="Light List Accent 3" w:semiHidden="0" w:uiPriority="61" w:unhideWhenUsed="0"/>
-    <w:lsdException w:name="Light Grid Accent 3" w:semiHidden="0" w:uiPriority="62" w:unhideWhenUsed="0"/>
-    <w:lsdException w:name="Medium Shading 1 Accent 3" w:semiHidden="0" w:uiPriority="63" w:unhideWhenUsed="0"/>
-    <w:lsdException w:name="Medium Shading 2 Accent 3" w:semiHidden="0" w:uiPriority="64" w:unhideWhenUsed="0"/>
-    <w:lsdException w:name="Medium List 1 Accent 3" w:semiHidden="0" w:uiPriority="65" w:unhideWhenUsed="0"/>
-    <w:lsdException w:name="Medium List 2 Accent 3" w:semiHidden="0" w:uiPriority="66" w:unhideWhenUsed="0"/>
-    <w:lsdException w:name="Medium Grid 1 Accent 3" w:semiHidden="0" w:uiPriority="67" w:unhideWhenUsed="0"/>
-    <w:lsdException w:name="Medium Grid 2 Accent 3" w:semiHidden="0" w:uiPriority="68" w:unhideWhenUsed="0"/>
-    <w:lsdException w:name="Medium Grid 3 Accent 3" w:semiHidden="0" w:uiPriority="69" w:unhideWhenUsed="0"/>
-    <w:lsdException w:name="Dark List Accent 3" w:semiHidden="0" w:uiPriority="70" w:unhideWhenUsed="0"/>
-    <w:lsdException w:name="Colorful Shading Accent 3" w:semiHidden="0" w:uiPriority="71" w:unhideWhenUsed="0"/>
-    <w:lsdException w:name="Colorful List Accent 3" w:semiHidden="0" w:uiPriority="72" w:unhideWhenUsed="0"/>
-    <w:lsdException w:name="Colorful Grid Accent 3" w:semiHidden="0" w:uiPriority="73" w:unhideWhenUsed="0"/>
-    <w:lsdException w:name="Light Shading Accent 4" w:semiHidden="0" w:uiPriority="60" w:unhideWhenUsed="0"/>
-    <w:lsdException w:name="Light List Accent 4" w:semiHidden="0" w:uiPriority="61" w:unhideWhenUsed="0"/>
-    <w:lsdException w:name="Light Grid Accent 4" w:semiHidden="0" w:uiPriority="62" w:unhideWhenUsed="0"/>
-    <w:lsdException w:name="Medium Shading 1 Accent 4" w:semiHidden="0" w:uiPriority="63" w:unhideWhenUsed="0"/>
-    <w:lsdException w:name="Medium Shading 2 Accent 4" w:semiHidden="0" w:uiPriority="64" w:unhideWhenUsed="0"/>
-    <w:lsdException w:name="Medium List 1 Accent 4" w:semiHidden="0" w:uiPriority="65" w:unhideWhenUsed="0"/>
-    <w:lsdException w:name="Medium List 2 Accent 4" w:semiHidden="0" w:uiPriority="66" w:unhideWhenUsed="0"/>
-    <w:lsdException w:name="Medium Grid 1 Accent 4" w:semiHidden="0" w:uiPriority="67" w:unhideWhenUsed="0"/>
-    <w:lsdException w:name="Medium Grid 2 Accent 4" w:semiHidden="0" w:uiPriority="68" w:unhideWhenUsed="0"/>
-    <w:lsdException w:name="Medium Grid 3 Accent 4" w:semiHidden="0" w:uiPriority="69" w:unhideWhenUsed="0"/>
-    <w:lsdException w:name="Dark List Accent 4" w:semiHidden="0" w:uiPriority="70" w:unhideWhenUsed="0"/>
-    <w:lsdException w:name="Colorful Shading Accent 4" w:semiHidden="0" w:uiPriority="71" w:unhideWhenUsed="0"/>
-    <w:lsdException w:name="Colorful List Accent 4" w:semiHidden="0" w:uiPriority="72" w:unhideWhenUsed="0"/>
-    <w:lsdException w:name="Colorful Grid Accent 4" w:semiHidden="0" w:uiPriority="73" w:unhideWhenUsed="0"/>
-    <w:lsdException w:name="Light Shading Accent 5" w:semiHidden="0" w:uiPriority="60" w:unhideWhenUsed="0"/>
-    <w:lsdException w:name="Light List Accent 5" w:semiHidden="0" w:uiPriority="61" w:unhideWhenUsed="0"/>
-    <w:lsdException w:name="Light Grid Accent 5" w:semiHidden="0" w:uiPriority="62" w:unhideWhenUsed="0"/>
-    <w:lsdException w:name="Medium Shading 1 Accent 5" w:semiHidden="0" w:uiPriority="63" w:unhideWhenUsed="0"/>
-    <w:lsdException w:name="Medium Shading 2 Accent 5" w:semiHidden="0" w:uiPriority="64" w:unhideWhenUsed="0"/>
-    <w:lsdException w:name="Medium List 1 Accent 5" w:semiHidden="0" w:uiPriority="65" w:unhideWhenUsed="0"/>
-    <w:lsdException w:name="Medium List 2 Accent 5" w:semiHidden="0" w:uiPriority="66" w:unhideWhenUsed="0"/>
-    <w:lsdException w:name="Medium Grid 1 Accent 5" w:semiHidden="0" w:uiPriority="67" w:unhideWhenUsed="0"/>
-    <w:lsdException w:name="Medium Grid 2 Accent 5" w:semiHidden="0" w:uiPriority="68" w:unhideWhenUsed="0"/>
-    <w:lsdException w:name="Medium Grid 3 Accent 5" w:semiHidden="0" w:uiPriority="69" w:unhideWhenUsed="0"/>
-    <w:lsdException w:name="Dark List Accent 5" w:semiHidden="0" w:uiPriority="70" w:unhideWhenUsed="0"/>
-    <w:lsdException w:name="Colorful Shading Accent 5" w:semiHidden="0" w:uiPriority="71" w:unhideWhenUsed="0"/>
-    <w:lsdException w:name="Colorful List Accent 5" w:semiHidden="0" w:uiPriority="72" w:unhideWhenUsed="0"/>
-    <w:lsdException w:name="Colorful Grid Accent 5" w:semiHidden="0" w:uiPriority="73" w:unhideWhenUsed="0"/>
-    <w:lsdException w:name="Light Shading Accent 6" w:semiHidden="0" w:uiPriority="60" w:unhideWhenUsed="0"/>
-    <w:lsdException w:name="Light List Accent 6" w:semiHidden="0" w:uiPriority="61" w:unhideWhenUsed="0"/>
-    <w:lsdException w:name="Light Grid Accent 6" w:semiHidden="0" w:uiPriority="62" w:unhideWhenUsed="0"/>
-    <w:lsdException w:name="Medium Shading 1 Accent 6" w:semiHidden="0" w:uiPriority="63" w:unhideWhenUsed="0"/>
-    <w:lsdException w:name="Medium Shading 2 Accent 6" w:semiHidden="0" w:uiPriority="64" w:unhideWhenUsed="0"/>
-    <w:lsdException w:name="Medium List 1 Accent 6" w:semiHidden="0" w:uiPriority="65" w:unhideWhenUsed="0"/>
-    <w:lsdException w:name="Medium List 2 Accent 6" w:semiHidden="0" w:uiPriority="66" w:unhideWhenUsed="0"/>
-    <w:lsdException w:name="Medium Grid 1 Accent 6" w:semiHidden="0" w:uiPriority="67" w:unhideWhenUsed="0"/>
-    <w:lsdException w:name="Medium Grid 2 Accent 6" w:semiHidden="0" w:uiPriority="68" w:unhideWhenUsed="0"/>
-    <w:lsdException w:name="Medium Grid 3 Accent 6" w:semiHidden="0" w:uiPriority="69" w:unhideWhenUsed="0"/>
-    <w:lsdException w:name="Dark List Accent 6" w:semiHidden="0" w:uiPriority="70" w:unhideWhenUsed="0"/>
-    <w:lsdException w:name="Colorful Shading Accent 6" w:semiHidden="0" w:uiPriority="71" w:unhideWhenUsed="0"/>
-    <w:lsdException w:name="Colorful List Accent 6" w:semiHidden="0" w:uiPriority="72" w:unhideWhenUsed="0"/>
-    <w:lsdException w:name="Colorful Grid Accent 6" w:semiHidden="0" w:uiPriority="73" w:unhideWhenUsed="0"/>
-    <w:lsdException w:name="Subtle Emphasis" w:semiHidden="0" w:uiPriority="19" w:unhideWhenUsed="0" w:qFormat="1"/>
-    <w:lsdException w:name="Intense Emphasis" w:semiHidden="0" w:uiPriority="21" w:unhideWhenUsed="0" w:qFormat="1"/>
-    <w:lsdException w:name="Subtle Reference" w:semiHidden="0" w:uiPriority="31" w:unhideWhenUsed="0" w:qFormat="1"/>
-    <w:lsdException w:name="Intense Reference" w:semiHidden="0" w:uiPriority="32" w:unhideWhenUsed="0" w:qFormat="1"/>
-    <w:lsdException w:name="Book Title" w:semiHidden="0" w:uiPriority="33" w:unhideWhenUsed="0" w:qFormat="1"/>
-    <w:lsdException w:name="Bibliography" w:uiPriority="37"/>
-    <w:lsdException w:name="TOC Heading" w:uiPriority="39" w:qFormat="1"/>
+  <w:latentStyles w:defLockedState="0" w:defUIPriority="99" w:defSemiHidden="0" w:defUnhideWhenUsed="0" w:defQFormat="0" w:count="371">
+    <w:lsdException w:name="Normal" w:uiPriority="0" w:qFormat="1"/>
+    <w:lsdException w:name="heading 1" w:uiPriority="9" w:qFormat="1"/>
+    <w:lsdException w:name="heading 2" w:semiHidden="1" w:uiPriority="9" w:unhideWhenUsed="1" w:qFormat="1"/>
+    <w:lsdException w:name="heading 3" w:semiHidden="1" w:uiPriority="9" w:unhideWhenUsed="1" w:qFormat="1"/>
+    <w:lsdException w:name="heading 4" w:semiHidden="1" w:uiPriority="9" w:unhideWhenUsed="1" w:qFormat="1"/>
+    <w:lsdException w:name="heading 5" w:semiHidden="1" w:uiPriority="9" w:unhideWhenUsed="1" w:qFormat="1"/>
+    <w:lsdException w:name="heading 6" w:semiHidden="1" w:uiPriority="9" w:unhideWhenUsed="1" w:qFormat="1"/>
+    <w:lsdException w:name="heading 7" w:semiHidden="1" w:uiPriority="9" w:unhideWhenUsed="1" w:qFormat="1"/>
+    <w:lsdException w:name="heading 8" w:semiHidden="1" w:uiPriority="9" w:unhideWhenUsed="1" w:qFormat="1"/>
+    <w:lsdException w:name="heading 9" w:semiHidden="1" w:uiPriority="9" w:unhideWhenUsed="1" w:qFormat="1"/>
+    <w:lsdException w:name="index 1" w:semiHidden="1" w:unhideWhenUsed="1"/>
+    <w:lsdException w:name="index 2" w:semiHidden="1" w:unhideWhenUsed="1"/>
+    <w:lsdException w:name="index 3" w:semiHidden="1" w:unhideWhenUsed="1"/>
+    <w:lsdException w:name="index 4" w:semiHidden="1" w:unhideWhenUsed="1"/>
+    <w:lsdException w:name="index 5" w:semiHidden="1" w:unhideWhenUsed="1"/>
+    <w:lsdException w:name="index 6" w:semiHidden="1" w:unhideWhenUsed="1"/>
+    <w:lsdException w:name="index 7" w:semiHidden="1" w:unhideWhenUsed="1"/>
+    <w:lsdException w:name="index 8" w:semiHidden="1" w:unhideWhenUsed="1"/>
+    <w:lsdException w:name="index 9" w:semiHidden="1" w:unhideWhenUsed="1"/>
+    <w:lsdException w:name="toc 1" w:semiHidden="1" w:uiPriority="39" w:unhideWhenUsed="1"/>
+    <w:lsdException w:name="toc 2" w:semiHidden="1" w:uiPriority="39" w:unhideWhenUsed="1"/>
+    <w:lsdException w:name="toc 3" w:semiHidden="1" w:uiPriority="39" w:unhideWhenUsed="1"/>
+    <w:lsdException w:name="toc 4" w:semiHidden="1" w:uiPriority="39" w:unhideWhenUsed="1"/>
+    <w:lsdException w:name="toc 5" w:semiHidden="1" w:uiPriority="39" w:unhideWhenUsed="1"/>
+    <w:lsdException w:name="toc 6" w:semiHidden="1" w:uiPriority="39" w:unhideWhenUsed="1"/>
+    <w:lsdException w:name="toc 7" w:semiHidden="1" w:uiPriority="39" w:unhideWhenUsed="1"/>
+    <w:lsdException w:name="toc 8" w:semiHidden="1" w:uiPriority="39" w:unhideWhenUsed="1"/>
+    <w:lsdException w:name="toc 9" w:semiHidden="1" w:uiPriority="39" w:unhideWhenUsed="1"/>
+    <w:lsdException w:name="Normal Indent" w:semiHidden="1" w:unhideWhenUsed="1"/>
+    <w:lsdException w:name="footnote text" w:semiHidden="1" w:unhideWhenUsed="1"/>
+    <w:lsdException w:name="annotation text" w:semiHidden="1" w:unhideWhenUsed="1"/>
+    <w:lsdException w:name="header" w:semiHidden="1" w:unhideWhenUsed="1"/>
+    <w:lsdException w:name="footer" w:semiHidden="1" w:unhideWhenUsed="1"/>
+    <w:lsdException w:name="index heading" w:semiHidden="1" w:unhideWhenUsed="1"/>
+    <w:lsdException w:name="caption" w:semiHidden="1" w:uiPriority="35" w:unhideWhenUsed="1" w:qFormat="1"/>
+    <w:lsdException w:name="table of figures" w:semiHidden="1" w:unhideWhenUsed="1"/>
+    <w:lsdException w:name="envelope address" w:semiHidden="1" w:unhideWhenUsed="1"/>
+    <w:lsdException w:name="envelope return" w:semiHidden="1" w:unhideWhenUsed="1"/>
+    <w:lsdException w:name="footnote reference" w:semiHidden="1" w:unhideWhenUsed="1"/>
+    <w:lsdException w:name="annotation reference" w:semiHidden="1" w:unhideWhenUsed="1"/>
+    <w:lsdException w:name="line number" w:semiHidden="1" w:unhideWhenUsed="1"/>
+    <w:lsdException w:name="page number" w:semiHidden="1" w:unhideWhenUsed="1"/>
+    <w:lsdException w:name="endnote reference" w:semiHidden="1" w:unhideWhenUsed="1"/>
+    <w:lsdException w:name="endnote text" w:semiHidden="1" w:unhideWhenUsed="1"/>
+    <w:lsdException w:name="table of authorities" w:semiHidden="1" w:unhideWhenUsed="1"/>
+    <w:lsdException w:name="macro" w:semiHidden="1" w:unhideWhenUsed="1"/>
+    <w:lsdException w:name="toa heading" w:semiHidden="1" w:unhideWhenUsed="1"/>
+    <w:lsdException w:name="List" w:semiHidden="1" w:unhideWhenUsed="1"/>
+    <w:lsdException w:name="List Bullet" w:semiHidden="1" w:unhideWhenUsed="1"/>
+    <w:lsdException w:name="List Number" w:semiHidden="1" w:unhideWhenUsed="1"/>
+    <w:lsdException w:name="List 2" w:semiHidden="1" w:unhideWhenUsed="1"/>
+    <w:lsdException w:name="List 3" w:semiHidden="1" w:unhideWhenUsed="1"/>
+    <w:lsdException w:name="List 4" w:semiHidden="1" w:unhideWhenUsed="1"/>
+    <w:lsdException w:name="List 5" w:semiHidden="1" w:unhideWhenUsed="1"/>
+    <w:lsdException w:name="List Bullet 2" w:semiHidden="1" w:unhideWhenUsed="1"/>
+    <w:lsdException w:name="List Bullet 3" w:semiHidden="1" w:unhideWhenUsed="1"/>
+    <w:lsdException w:name="List Bullet 4" w:semiHidden="1" w:unhideWhenUsed="1"/>
+    <w:lsdException w:name="List Bullet 5" w:semiHidden="1" w:unhideWhenUsed="1"/>
+    <w:lsdException w:name="List Number 2" w:semiHidden="1" w:unhideWhenUsed="1"/>
+    <w:lsdException w:name="List Number 3" w:semiHidden="1" w:unhideWhenUsed="1"/>
+    <w:lsdException w:name="List Number 4" w:semiHidden="1" w:unhideWhenUsed="1"/>
+    <w:lsdException w:name="List Number 5" w:semiHidden="1" w:unhideWhenUsed="1"/>
+    <w:lsdException w:name="Title" w:uiPriority="10" w:qFormat="1"/>
+    <w:lsdException w:name="Closing" w:semiHidden="1" w:unhideWhenUsed="1"/>
+    <w:lsdException w:name="Signature" w:semiHidden="1" w:unhideWhenUsed="1"/>
+    <w:lsdException w:name="Default Paragraph Font" w:semiHidden="1" w:uiPriority="1" w:unhideWhenUsed="1"/>
+    <w:lsdException w:name="Body Text" w:semiHidden="1" w:unhideWhenUsed="1"/>
+    <w:lsdException w:name="Body Text Indent" w:semiHidden="1" w:unhideWhenUsed="1"/>
+    <w:lsdException w:name="List Continue" w:semiHidden="1" w:unhideWhenUsed="1"/>
+    <w:lsdException w:name="List Continue 2" w:semiHidden="1" w:unhideWhenUsed="1"/>
+    <w:lsdException w:name="List Continue 3" w:semiHidden="1" w:unhideWhenUsed="1"/>
+    <w:lsdException w:name="List Continue 4" w:semiHidden="1" w:unhideWhenUsed="1"/>
+    <w:lsdException w:name="List Continue 5" w:semiHidden="1" w:unhideWhenUsed="1"/>
+    <w:lsdException w:name="Message Header" w:semiHidden="1" w:unhideWhenUsed="1"/>
+    <w:lsdException w:name="Subtitle" w:uiPriority="11" w:qFormat="1"/>
+    <w:lsdException w:name="Salutation" w:semiHidden="1" w:unhideWhenUsed="1"/>
+    <w:lsdException w:name="Date" w:semiHidden="1" w:unhideWhenUsed="1"/>
+    <w:lsdException w:name="Body Text First Indent" w:semiHidden="1" w:unhideWhenUsed="1"/>
+    <w:lsdException w:name="Body Text First Indent 2" w:semiHidden="1" w:unhideWhenUsed="1"/>
+    <w:lsdException w:name="Note Heading" w:semiHidden="1" w:unhideWhenUsed="1"/>
+    <w:lsdException w:name="Body Text 2" w:semiHidden="1" w:unhideWhenUsed="1"/>
+    <w:lsdException w:name="Body Text 3" w:semiHidden="1" w:unhideWhenUsed="1"/>
+    <w:lsdException w:name="Body Text Indent 2" w:semiHidden="1" w:unhideWhenUsed="1"/>
+    <w:lsdException w:name="Body Text Indent 3" w:semiHidden="1" w:unhideWhenUsed="1"/>
+    <w:lsdException w:name="Block Text" w:semiHidden="1" w:unhideWhenUsed="1"/>
+    <w:lsdException w:name="Hyperlink" w:semiHidden="1" w:unhideWhenUsed="1"/>
+    <w:lsdException w:name="FollowedHyperlink" w:semiHidden="1" w:unhideWhenUsed="1"/>
+    <w:lsdException w:name="Strong" w:uiPriority="22" w:qFormat="1"/>
+    <w:lsdException w:name="Emphasis" w:uiPriority="20" w:qFormat="1"/>
+    <w:lsdException w:name="Document Map" w:semiHidden="1" w:unhideWhenUsed="1"/>
+    <w:lsdException w:name="Plain Text" w:semiHidden="1" w:unhideWhenUsed="1"/>
+    <w:lsdException w:name="E-mail Signature" w:semiHidden="1" w:unhideWhenUsed="1"/>
+    <w:lsdException w:name="HTML Top of Form" w:semiHidden="1" w:unhideWhenUsed="1"/>
+    <w:lsdException w:name="HTML Bottom of Form" w:semiHidden="1" w:unhideWhenUsed="1"/>
+    <w:lsdException w:name="Normal (Web)" w:semiHidden="1" w:unhideWhenUsed="1"/>
+    <w:lsdException w:name="HTML Acronym" w:semiHidden="1" w:unhideWhenUsed="1"/>
+    <w:lsdException w:name="HTML Address" w:semiHidden="1" w:unhideWhenUsed="1"/>
+    <w:lsdException w:name="HTML Cite" w:semiHidden="1" w:unhideWhenUsed="1"/>
+    <w:lsdException w:name="HTML Code" w:semiHidden="1" w:unhideWhenUsed="1"/>
+    <w:lsdException w:name="HTML Definition" w:semiHidden="1" w:unhideWhenUsed="1"/>
+    <w:lsdException w:name="HTML Keyboard" w:semiHidden="1" w:unhideWhenUsed="1"/>
+    <w:lsdException w:name="HTML Preformatted" w:semiHidden="1" w:unhideWhenUsed="1"/>
+    <w:lsdException w:name="HTML Sample" w:semiHidden="1" w:unhideWhenUsed="1"/>
+    <w:lsdException w:name="HTML Typewriter" w:semiHidden="1" w:unhideWhenUsed="1"/>
+    <w:lsdException w:name="HTML Variable" w:semiHidden="1" w:unhideWhenUsed="1"/>
+    <w:lsdException w:name="Normal Table" w:semiHidden="1" w:unhideWhenUsed="1"/>
+    <w:lsdException w:name="annotation subject" w:semiHidden="1" w:unhideWhenUsed="1"/>
+    <w:lsdException w:name="No List" w:semiHidden="1" w:unhideWhenUsed="1"/>
+    <w:lsdException w:name="Outline List 1" w:semiHidden="1" w:unhideWhenUsed="1"/>
+    <w:lsdException w:name="Outline List 2" w:semiHidden="1" w:unhideWhenUsed="1"/>
+    <w:lsdException w:name="Outline List 3" w:semiHidden="1" w:unhideWhenUsed="1"/>
+    <w:lsdException w:name="Table Simple 1" w:semiHidden="1" w:unhideWhenUsed="1"/>
+    <w:lsdException w:name="Table Simple 2" w:semiHidden="1" w:unhideWhenUsed="1"/>
+    <w:lsdException w:name="Table Simple 3" w:semiHidden="1" w:unhideWhenUsed="1"/>
+    <w:lsdException w:name="Table Classic 1" w:semiHidden="1" w:unhideWhenUsed="1"/>
+    <w:lsdException w:name="Table Classic 2" w:semiHidden="1" w:unhideWhenUsed="1"/>
+    <w:lsdException w:name="Table Classic 3" w:semiHidden="1" w:unhideWhenUsed="1"/>
+    <w:lsdException w:name="Table Classic 4" w:semiHidden="1" w:unhideWhenUsed="1"/>
+    <w:lsdException w:name="Table Colorful 1" w:semiHidden="1" w:unhideWhenUsed="1"/>
+    <w:lsdException w:name="Table Colorful 2" w:semiHidden="1" w:unhideWhenUsed="1"/>
+    <w:lsdException w:name="Table Colorful 3" w:semiHidden="1" w:unhideWhenUsed="1"/>
+    <w:lsdException w:name="Table Columns 1" w:semiHidden="1" w:unhideWhenUsed="1"/>
+    <w:lsdException w:name="Table Columns 2" w:semiHidden="1" w:unhideWhenUsed="1"/>
+    <w:lsdException w:name="Table Columns 3" w:semiHidden="1" w:unhideWhenUsed="1"/>
+    <w:lsdException w:name="Table Columns 4" w:semiHidden="1" w:unhideWhenUsed="1"/>
+    <w:lsdException w:name="Table Columns 5" w:semiHidden="1" w:unhideWhenUsed="1"/>
+    <w:lsdException w:name="Table Grid 1" w:semiHidden="1" w:unhideWhenUsed="1"/>
+    <w:lsdException w:name="Table Grid 2" w:semiHidden="1" w:unhideWhenUsed="1"/>
+    <w:lsdException w:name="Table Grid 3" w:semiHidden="1" w:unhideWhenUsed="1"/>
+    <w:lsdException w:name="Table Grid 4" w:semiHidden="1" w:unhideWhenUsed="1"/>
+    <w:lsdException w:name="Table Grid 5" w:semiHidden="1" w:unhideWhenUsed="1"/>
+    <w:lsdException w:name="Table Grid 6" w:semiHidden="1" w:unhideWhenUsed="1"/>
+    <w:lsdException w:name="Table Grid 7" w:semiHidden="1" w:unhideWhenUsed="1"/>
+    <w:lsdException w:name="Table Grid 8" w:semiHidden="1" w:unhideWhenUsed="1"/>
+    <w:lsdException w:name="Table List 1" w:semiHidden="1" w:unhideWhenUsed="1"/>
+    <w:lsdException w:name="Table List 2" w:semiHidden="1" w:unhideWhenUsed="1"/>
+    <w:lsdException w:name="Table List 3" w:semiHidden="1" w:unhideWhenUsed="1"/>
+    <w:lsdException w:name="Table List 4" w:semiHidden="1" w:unhideWhenUsed="1"/>
+    <w:lsdException w:name="Table List 5" w:semiHidden="1" w:unhideWhenUsed="1"/>
+    <w:lsdException w:name="Table List 6" w:semiHidden="1" w:unhideWhenUsed="1"/>
+    <w:lsdException w:name="Table List 7" w:semiHidden="1" w:unhideWhenUsed="1"/>
+    <w:lsdException w:name="Table List 8" w:semiHidden="1" w:unhideWhenUsed="1"/>
+    <w:lsdException w:name="Table 3D effects 1" w:semiHidden="1" w:unhideWhenUsed="1"/>
+    <w:lsdException w:name="Table 3D effects 2" w:semiHidden="1" w:unhideWhenUsed="1"/>
+    <w:lsdException w:name="Table 3D effects 3" w:semiHidden="1" w:unhideWhenUsed="1"/>
+    <w:lsdException w:name="Table Contemporary" w:semiHidden="1" w:unhideWhenUsed="1"/>
+    <w:lsdException w:name="Table Elegant" w:semiHidden="1" w:unhideWhenUsed="1"/>
+    <w:lsdException w:name="Table Professional" w:semiHidden="1" w:unhideWhenUsed="1"/>
+    <w:lsdException w:name="Table Subtle 1" w:semiHidden="1" w:unhideWhenUsed="1"/>
+    <w:lsdException w:name="Table Subtle 2" w:semiHidden="1" w:unhideWhenUsed="1"/>
+    <w:lsdException w:name="Table Web 1" w:semiHidden="1" w:unhideWhenUsed="1"/>
+    <w:lsdException w:name="Table Web 2" w:semiHidden="1" w:unhideWhenUsed="1"/>
+    <w:lsdException w:name="Table Web 3" w:semiHidden="1" w:unhideWhenUsed="1"/>
+    <w:lsdException w:name="Balloon Text" w:semiHidden="1" w:unhideWhenUsed="1"/>
+    <w:lsdException w:name="Table Grid" w:uiPriority="39"/>
+    <w:lsdException w:name="Table Theme" w:semiHidden="1" w:unhideWhenUsed="1"/>
+    <w:lsdException w:name="Placeholder Text" w:semiHidden="1"/>
+    <w:lsdException w:name="No Spacing" w:uiPriority="1" w:qFormat="1"/>
+    <w:lsdException w:name="Light Shading" w:uiPriority="60"/>
+    <w:lsdException w:name="Light List" w:uiPriority="61"/>
+    <w:lsdException w:name="Light Grid" w:uiPriority="62"/>
+    <w:lsdException w:name="Medium Shading 1" w:uiPriority="63"/>
+    <w:lsdException w:name="Medium Shading 2" w:uiPriority="64"/>
+    <w:lsdException w:name="Medium List 1" w:uiPriority="65"/>
+    <w:lsdException w:name="Medium List 2" w:uiPriority="66"/>
+    <w:lsdException w:name="Medium Grid 1" w:uiPriority="67"/>
+    <w:lsdException w:name="Medium Grid 2" w:uiPriority="68"/>
+    <w:lsdException w:name="Medium Grid 3" w:uiPriority="69"/>
+    <w:lsdException w:name="Dark List" w:uiPriority="70"/>
+    <w:lsdException w:name="Colorful Shading" w:uiPriority="71"/>
+    <w:lsdException w:name="Colorful List" w:uiPriority="72"/>
+    <w:lsdException w:name="Colorful Grid" w:uiPriority="73"/>
+    <w:lsdException w:name="Light Shading Accent 1" w:uiPriority="60"/>
+    <w:lsdException w:name="Light List Accent 1" w:uiPriority="61"/>
+    <w:lsdException w:name="Light Grid Accent 1" w:uiPriority="62"/>
+    <w:lsdException w:name="Medium Shading 1 Accent 1" w:uiPriority="63"/>
+    <w:lsdException w:name="Medium Shading 2 Accent 1" w:uiPriority="64"/>
+    <w:lsdException w:name="Medium List 1 Accent 1" w:uiPriority="65"/>
+    <w:lsdException w:name="Revision" w:semiHidden="1"/>
+    <w:lsdException w:name="List Paragraph" w:uiPriority="34" w:qFormat="1"/>
+    <w:lsdException w:name="Quote" w:uiPriority="29" w:qFormat="1"/>
+    <w:lsdException w:name="Intense Quote" w:uiPriority="30" w:qFormat="1"/>
+    <w:lsdException w:name="Medium List 2 Accent 1" w:uiPriority="66"/>
+    <w:lsdException w:name="Medium Grid 1 Accent 1" w:uiPriority="67"/>
+    <w:lsdException w:name="Medium Grid 2 Accent 1" w:uiPriority="68"/>
+    <w:lsdException w:name="Medium Grid 3 Accent 1" w:uiPriority="69"/>
+    <w:lsdException w:name="Dark List Accent 1" w:uiPriority="70"/>
+    <w:lsdException w:name="Colorful Shading Accent 1" w:uiPriority="71"/>
+    <w:lsdException w:name="Colorful List Accent 1" w:uiPriority="72"/>
+    <w:lsdException w:name="Colorful Grid Accent 1" w:uiPriority="73"/>
+    <w:lsdException w:name="Light Shading Accent 2" w:uiPriority="60"/>
+    <w:lsdException w:name="Light List Accent 2" w:uiPriority="61"/>
+    <w:lsdException w:name="Light Grid Accent 2" w:uiPriority="62"/>
+    <w:lsdException w:name="Medium Shading 1 Accent 2" w:uiPriority="63"/>
+    <w:lsdException w:name="Medium Shading 2 Accent 2" w:uiPriority="64"/>
+    <w:lsdException w:name="Medium List 1 Accent 2" w:uiPriority="65"/>
+    <w:lsdException w:name="Medium List 2 Accent 2" w:uiPriority="66"/>
+    <w:lsdException w:name="Medium Grid 1 Accent 2" w:uiPriority="67"/>
+    <w:lsdException w:name="Medium Grid 2 Accent 2" w:uiPriority="68"/>
+    <w:lsdException w:name="Medium Grid 3 Accent 2" w:uiPriority="69"/>
+    <w:lsdException w:name="Dark List Accent 2" w:uiPriority="70"/>
+    <w:lsdException w:name="Colorful Shading Accent 2" w:uiPriority="71"/>
+    <w:lsdException w:name="Colorful List Accent 2" w:uiPriority="72"/>
+    <w:lsdException w:name="Colorful Grid Accent 2" w:uiPriority="73"/>
+    <w:lsdException w:name="Light Shading Accent 3" w:uiPriority="60"/>
+    <w:lsdException w:name="Light List Accent 3" w:uiPriority="61"/>
+    <w:lsdException w:name="Light Grid Accent 3" w:uiPriority="62"/>
+    <w:lsdException w:name="Medium Shading 1 Accent 3" w:uiPriority="63"/>
+    <w:lsdException w:name="Medium Shading 2 Accent 3" w:uiPriority="64"/>
+    <w:lsdException w:name="Medium List 1 Accent 3" w:uiPriority="65"/>
+    <w:lsdException w:name="Medium List 2 Accent 3" w:uiPriority="66"/>
+    <w:lsdException w:name="Medium Grid 1 Accent 3" w:uiPriority="67"/>
+    <w:lsdException w:name="Medium Grid 2 Accent 3" w:uiPriority="68"/>
+    <w:lsdException w:name="Medium Grid 3 Accent 3" w:uiPriority="69"/>
+    <w:lsdException w:name="Dark List Accent 3" w:uiPriority="70"/>
+    <w:lsdException w:name="Colorful Shading Accent 3" w:uiPriority="71"/>
+    <w:lsdException w:name="Colorful List Accent 3" w:uiPriority="72"/>
+    <w:lsdException w:name="Colorful Grid Accent 3" w:uiPriority="73"/>
+    <w:lsdException w:name="Light Shading Accent 4" w:uiPriority="60"/>
+    <w:lsdException w:name="Light List Accent 4" w:uiPriority="61"/>
+    <w:lsdException w:name="Light Grid Accent 4" w:uiPriority="62"/>
+    <w:lsdException w:name="Medium Shading 1 Accent 4" w:uiPriority="63"/>
+    <w:lsdException w:name="Medium Shading 2 Accent 4" w:uiPriority="64"/>
+    <w:lsdException w:name="Medium List 1 Accent 4" w:uiPriority="65"/>
+    <w:lsdException w:name="Medium List 2 Accent 4" w:uiPriority="66"/>
+    <w:lsdException w:name="Medium Grid 1 Accent 4" w:uiPriority="67"/>
+    <w:lsdException w:name="Medium Grid 2 Accent 4" w:uiPriority="68"/>
+    <w:lsdException w:name="Medium Grid 3 Accent 4" w:uiPriority="69"/>
+    <w:lsdException w:name="Dark List Accent 4" w:uiPriority="70"/>
+    <w:lsdException w:name="Colorful Shading Accent 4" w:uiPriority="71"/>
+    <w:lsdException w:name="Colorful List Accent 4" w:uiPriority="72"/>
+    <w:lsdException w:name="Colorful Grid Accent 4" w:uiPriority="73"/>
+    <w:lsdException w:name="Light Shading Accent 5" w:uiPriority="60"/>
+    <w:lsdException w:name="Light List Accent 5" w:uiPriority="61"/>
+    <w:lsdException w:name="Light Grid Accent 5" w:uiPriority="62"/>
+    <w:lsdException w:name="Medium Shading 1 Accent 5" w:uiPriority="63"/>
+    <w:lsdException w:name="Medium Shading 2 Accent 5" w:uiPriority="64"/>
+    <w:lsdException w:name="Medium List 1 Accent 5" w:uiPriority="65"/>
+    <w:lsdException w:name="Medium List 2 Accent 5" w:uiPriority="66"/>
+    <w:lsdException w:name="Medium Grid 1 Accent 5" w:uiPriority="67"/>
+    <w:lsdException w:name="Medium Grid 2 Accent 5" w:uiPriority="68"/>
+    <w:lsdException w:name="Medium Grid 3 Accent 5" w:uiPriority="69"/>
+    <w:lsdException w:name="Dark List Accent 5" w:uiPriority="70"/>
+    <w:lsdException w:name="Colorful Shading Accent 5" w:uiPriority="71"/>
+    <w:lsdException w:name="Colorful List Accent 5" w:uiPriority="72"/>
+    <w:lsdException w:name="Colorful Grid Accent 5" w:uiPriority="73"/>
+    <w:lsdException w:name="Light Shading Accent 6" w:uiPriority="60"/>
+    <w:lsdException w:name="Light List Accent 6" w:uiPriority="61"/>
+    <w:lsdException w:name="Light Grid Accent 6" w:uiPriority="62"/>
+    <w:lsdException w:name="Medium Shading 1 Accent 6" w:uiPriority="63"/>
+    <w:lsdException w:name="Medium Shading 2 Accent 6" w:uiPriority="64"/>
+    <w:lsdException w:name="Medium List 1 Accent 6" w:uiPriority="65"/>
+    <w:lsdException w:name="Medium List 2 Accent 6" w:uiPriority="66"/>
+    <w:lsdException w:name="Medium Grid 1 Accent 6" w:uiPriority="67"/>
+    <w:lsdException w:name="Medium Grid 2 Accent 6" w:uiPriority="68"/>
+    <w:lsdException w:name="Medium Grid 3 Accent 6" w:uiPriority="69"/>
+    <w:lsdException w:name="Dark List Accent 6" w:uiPriority="70"/>
+    <w:lsdException w:name="Colorful Shading Accent 6" w:uiPriority="71"/>
+    <w:lsdException w:name="Colorful List Accent 6" w:uiPriority="72"/>
+    <w:lsdException w:name="Colorful Grid Accent 6" w:uiPriority="73"/>
+    <w:lsdException w:name="Subtle Emphasis" w:uiPriority="19" w:qFormat="1"/>
+    <w:lsdException w:name="Intense Emphasis" w:uiPriority="21" w:qFormat="1"/>
+    <w:lsdException w:name="Subtle Reference" w:uiPriority="31" w:qFormat="1"/>
+    <w:lsdException w:name="Intense Reference" w:uiPriority="32" w:qFormat="1"/>
+    <w:lsdException w:name="Book Title" w:uiPriority="33" w:qFormat="1"/>
+    <w:lsdException w:name="Bibliography" w:semiHidden="1" w:uiPriority="37" w:unhideWhenUsed="1"/>
+    <w:lsdException w:name="TOC Heading" w:semiHidden="1" w:uiPriority="39" w:unhideWhenUsed="1" w:qFormat="1"/>
+    <w:lsdException w:name="Plain Table 1" w:uiPriority="41"/>
+    <w:lsdException w:name="Plain Table 2" w:uiPriority="42"/>
+    <w:lsdException w:name="Plain Table 3" w:uiPriority="43"/>
+    <w:lsdException w:name="Plain Table 4" w:uiPriority="44"/>
+    <w:lsdException w:name="Plain Table 5" w:uiPriority="45"/>
+    <w:lsdException w:name="Grid Table Light" w:uiPriority="40"/>
+    <w:lsdException w:name="Grid Table 1 Light" w:uiPriority="46"/>
+    <w:lsdException w:name="Grid Table 2" w:uiPriority="47"/>
+    <w:lsdException w:name="Grid Table 3" w:uiPriority="48"/>
+    <w:lsdException w:name="Grid Table 4" w:uiPriority="49"/>
+    <w:lsdException w:name="Grid Table 5 Dark" w:uiPriority="50"/>
+    <w:lsdException w:name="Grid Table 6 Colorful" w:uiPriority="51"/>
+    <w:lsdException w:name="Grid Table 7 Colorful" w:uiPriority="52"/>
+    <w:lsdException w:name="Grid Table 1 Light Accent 1" w:uiPriority="46"/>
+    <w:lsdException w:name="Grid Table 2 Accent 1" w:uiPriority="47"/>
+    <w:lsdException w:name="Grid Table 3 Accent 1" w:uiPriority="48"/>
+    <w:lsdException w:name="Grid Table 4 Accent 1" w:uiPriority="49"/>
+    <w:lsdException w:name="Grid Table 5 Dark Accent 1" w:uiPriority="50"/>
+    <w:lsdException w:name="Grid Table 6 Colorful Accent 1" w:uiPriority="51"/>
+    <w:lsdException w:name="Grid Table 7 Colorful Accent 1" w:uiPriority="52"/>
+    <w:lsdException w:name="Grid Table 1 Light Accent 2" w:uiPriority="46"/>
+    <w:lsdException w:name="Grid Table 2 Accent 2" w:uiPriority="47"/>
+    <w:lsdException w:name="Grid Table 3 Accent 2" w:uiPriority="48"/>
+    <w:lsdException w:name="Grid Table 4 Accent 2" w:uiPriority="49"/>
+    <w:lsdException w:name="Grid Table 5 Dark Accent 2" w:uiPriority="50"/>
+    <w:lsdException w:name="Grid Table 6 Colorful Accent 2" w:uiPriority="51"/>
+    <w:lsdException w:name="Grid Table 7 Colorful Accent 2" w:uiPriority="52"/>
+    <w:lsdException w:name="Grid Table 1 Light Accent 3" w:uiPriority="46"/>
+    <w:lsdException w:name="Grid Table 2 Accent 3" w:uiPriority="47"/>
+    <w:lsdException w:name="Grid Table 3 Accent 3" w:uiPriority="48"/>
+    <w:lsdException w:name="Grid Table 4 Accent 3" w:uiPriority="49"/>
+    <w:lsdException w:name="Grid Table 5 Dark Accent 3" w:uiPriority="50"/>
+    <w:lsdException w:name="Grid Table 6 Colorful Accent 3" w:uiPriority="51"/>
+    <w:lsdException w:name="Grid Table 7 Colorful Accent 3" w:uiPriority="52"/>
+    <w:lsdException w:name="Grid Table 1 Light Accent 4" w:uiPriority="46"/>
+    <w:lsdException w:name="Grid Table 2 Accent 4" w:uiPriority="47"/>
+    <w:lsdException w:name="Grid Table 3 Accent 4" w:uiPriority="48"/>
+    <w:lsdException w:name="Grid Table 4 Accent 4" w:uiPriority="49"/>
+    <w:lsdException w:name="Grid Table 5 Dark Accent 4" w:uiPriority="50"/>
+    <w:lsdException w:name="Grid Table 6 Colorful Accent 4" w:uiPriority="51"/>
+    <w:lsdException w:name="Grid Table 7 Colorful Accent 4" w:uiPriority="52"/>
+    <w:lsdException w:name="Grid Table 1 Light Accent 5" w:uiPriority="46"/>
+    <w:lsdException w:name="Grid Table 2 Accent 5" w:uiPriority="47"/>
+    <w:lsdException w:name="Grid Table 3 Accent 5" w:uiPriority="48"/>
+    <w:lsdException w:name="Grid Table 4 Accent 5" w:uiPriority="49"/>
+    <w:lsdException w:name="Grid Table 5 Dark Accent 5" w:uiPriority="50"/>
+    <w:lsdException w:name="Grid Table 6 Colorful Accent 5" w:uiPriority="51"/>
+    <w:lsdException w:name="Grid Table 7 Colorful Accent 5" w:uiPriority="52"/>
+    <w:lsdException w:name="Grid Table 1 Light Accent 6" w:uiPriority="46"/>
+    <w:lsdException w:name="Grid Table 2 Accent 6" w:uiPriority="47"/>
+    <w:lsdException w:name="Grid Table 3 Accent 6" w:uiPriority="48"/>
+    <w:lsdException w:name="Grid Table 4 Accent 6" w:uiPriority="49"/>
+    <w:lsdException w:name="Grid Table 5 Dark Accent 6" w:uiPriority="50"/>
+    <w:lsdException w:name="Grid Table 6 Colorful Accent 6" w:uiPriority="51"/>
+    <w:lsdException w:name="Grid Table 7 Colorful Accent 6" w:uiPriority="52"/>
+    <w:lsdException w:name="List Table 1 Light" w:uiPriority="46"/>
+    <w:lsdException w:name="List Table 2" w:uiPriority="47"/>
+    <w:lsdException w:name="List Table 3" w:uiPriority="48"/>
+    <w:lsdException w:name="List Table 4" w:uiPriority="49"/>
+    <w:lsdException w:name="List Table 5 Dark" w:uiPriority="50"/>
+    <w:lsdException w:name="List Table 6 Colorful" w:uiPriority="51"/>
+    <w:lsdException w:name="List Table 7 Colorful" w:uiPriority="52"/>
+    <w:lsdException w:name="List Table 1 Light Accent 1" w:uiPriority="46"/>
+    <w:lsdException w:name="List Table 2 Accent 1" w:uiPriority="47"/>
+    <w:lsdException w:name="List Table 3 Accent 1" w:uiPriority="48"/>
+    <w:lsdException w:name="List Table 4 Accent 1" w:uiPriority="49"/>
+    <w:lsdException w:name="List Table 5 Dark Accent 1" w:uiPriority="50"/>
+    <w:lsdException w:name="List Table 6 Colorful Accent 1" w:uiPriority="51"/>
+    <w:lsdException w:name="List Table 7 Colorful Accent 1" w:uiPriority="52"/>
+    <w:lsdException w:name="List Table 1 Light Accent 2" w:uiPriority="46"/>
+    <w:lsdException w:name="List Table 2 Accent 2" w:uiPriority="47"/>
+    <w:lsdException w:name="List Table 3 Accent 2" w:uiPriority="48"/>
+    <w:lsdException w:name="List Table 4 Accent 2" w:uiPriority="49"/>
+    <w:lsdException w:name="List Table 5 Dark Accent 2" w:uiPriority="50"/>
+    <w:lsdException w:name="List Table 6 Colorful Accent 2" w:uiPriority="51"/>
+    <w:lsdException w:name="List Table 7 Colorful Accent 2" w:uiPriority="52"/>
+    <w:lsdException w:name="List Table 1 Light Accent 3" w:uiPriority="46"/>
+    <w:lsdException w:name="List Table 2 Accent 3" w:uiPriority="47"/>
+    <w:lsdException w:name="List Table 3 Accent 3" w:uiPriority="48"/>
+    <w:lsdException w:name="List Table 4 Accent 3" w:uiPriority="49"/>
+    <w:lsdException w:name="List Table 5 Dark Accent 3" w:uiPriority="50"/>
+    <w:lsdException w:name="List Table 6 Colorful Accent 3" w:uiPriority="51"/>
+    <w:lsdException w:name="List Table 7 Colorful Accent 3" w:uiPriority="52"/>
+    <w:lsdException w:name="List Table 1 Light Accent 4" w:uiPriority="46"/>
+    <w:lsdException w:name="List Table 2 Accent 4" w:uiPriority="47"/>
+    <w:lsdException w:name="List Table 3 Accent 4" w:uiPriority="48"/>
+    <w:lsdException w:name="List Table 4 Accent 4" w:uiPriority="49"/>
+    <w:lsdException w:name="List Table 5 Dark Accent 4" w:uiPriority="50"/>
+    <w:lsdException w:name="List Table 6 Colorful Accent 4" w:uiPriority="51"/>
+    <w:lsdException w:name="List Table 7 Colorful Accent 4" w:uiPriority="52"/>
+    <w:lsdException w:name="List Table 1 Light Accent 5" w:uiPriority="46"/>
+    <w:lsdException w:name="List Table 2 Accent 5" w:uiPriority="47"/>
+    <w:lsdException w:name="List Table 3 Accent 5" w:uiPriority="48"/>
+    <w:lsdException w:name="List Table 4 Accent 5" w:uiPriority="49"/>
+    <w:lsdException w:name="List Table 5 Dark Accent 5" w:uiPriority="50"/>
+    <w:lsdException w:name="List Table 6 Colorful Accent 5" w:uiPriority="51"/>
+    <w:lsdException w:name="List Table 7 Colorful Accent 5" w:uiPriority="52"/>
+    <w:lsdException w:name="List Table 1 Light Accent 6" w:uiPriority="46"/>
+    <w:lsdException w:name="List Table 2 Accent 6" w:uiPriority="47"/>
+    <w:lsdException w:name="List Table 3 Accent 6" w:uiPriority="48"/>
+    <w:lsdException w:name="List Table 4 Accent 6" w:uiPriority="49"/>
+    <w:lsdException w:name="List Table 5 Dark Accent 6" w:uiPriority="50"/>
+    <w:lsdException w:name="List Table 6 Colorful Accent 6" w:uiPriority="51"/>
+    <w:lsdException w:name="List Table 7 Colorful Accent 6" w:uiPriority="52"/>
   </w:latentStyles>
   <w:style w:type="paragraph" w:default="1" w:styleId="Normal">
     <w:name w:val="Normal"/>
@@ -1834,7 +1751,6 @@
     <w:uiPriority w:val="99"/>
     <w:semiHidden/>
     <w:unhideWhenUsed/>
-    <w:qFormat/>
     <w:tblPr>
       <w:tblInd w:w="0" w:type="dxa"/>
       <w:tblCellMar>
@@ -1860,7 +1776,6 @@
       <w:spacing w:after="0" w:line="240" w:lineRule="auto"/>
     </w:pPr>
     <w:tblPr>
-      <w:tblInd w:w="0" w:type="dxa"/>
       <w:tblBorders>
         <w:top w:val="single" w:sz="4" w:space="0" w:color="000000" w:themeColor="text1"/>
         <w:left w:val="single" w:sz="4" w:space="0" w:color="000000" w:themeColor="text1"/>
@@ -1869,12 +1784,6 @@
         <w:insideH w:val="single" w:sz="4" w:space="0" w:color="000000" w:themeColor="text1"/>
         <w:insideV w:val="single" w:sz="4" w:space="0" w:color="000000" w:themeColor="text1"/>
       </w:tblBorders>
-      <w:tblCellMar>
-        <w:top w:w="0" w:type="dxa"/>
-        <w:left w:w="108" w:type="dxa"/>
-        <w:bottom w:w="0" w:type="dxa"/>
-        <w:right w:w="108" w:type="dxa"/>
-      </w:tblCellMar>
     </w:tblPr>
   </w:style>
 </w:styles>
@@ -2135,7 +2044,7 @@
   <a:extraClrSchemeLst/>
   <a:extLst>
     <a:ext uri="{05A4C25C-085E-4340-85A3-A5531E510DB2}">
-      <thm15:themeFamily xmlns:thm15="http://schemas.microsoft.com/office/thememl/2012/main" xmlns="" name="Office Theme" id="{62F939B6-93AF-4DB8-9C6B-D6C7DFDC589F}" vid="{4A3C46E8-61CC-4603-A589-7422A47A8E4A}"/>
+      <thm15:themeFamily xmlns:thm15="http://schemas.microsoft.com/office/thememl/2012/main" name="Office Theme" id="{62F939B6-93AF-4DB8-9C6B-D6C7DFDC589F}" vid="{4A3C46E8-61CC-4603-A589-7422A47A8E4A}"/>
     </a:ext>
   </a:extLst>
 </a:theme>
@@ -2146,7 +2055,7 @@
 </file>
 
 <file path=customXml/itemProps1.xml><?xml version="1.0" encoding="utf-8"?>
-<ds:datastoreItem xmlns:ds="http://schemas.openxmlformats.org/officeDocument/2006/customXml" ds:itemID="{B6DC2C75-98EB-44EF-9E9A-DE1149CB9C9B}">
+<ds:datastoreItem xmlns:ds="http://schemas.openxmlformats.org/officeDocument/2006/customXml" ds:itemID="{FC3AE3D2-08C6-46E1-8EDB-E4F4D118441F}">
   <ds:schemaRefs>
     <ds:schemaRef ds:uri="http://schemas.openxmlformats.org/officeDocument/2006/bibliography"/>
   </ds:schemaRefs>

</xml_diff>